<commit_message>
Implement login/register/logout functions with flask json
</commit_message>
<xml_diff>
--- a/flask/flaskDBdoc.docx
+++ b/flask/flaskDBdoc.docx
@@ -124,7 +124,13 @@
       </w:pPr>
       <w:proofErr w:type="spellStart"/>
       <w:r>
-        <w:t>isonline</w:t>
+        <w:t>is</w:t>
+      </w:r>
+      <w:r>
+        <w:t>O</w:t>
+      </w:r>
+      <w:r>
+        <w:t>nline</w:t>
       </w:r>
       <w:proofErr w:type="spellEnd"/>
       <w:r>
@@ -153,6 +159,8 @@
         <w:tab/>
         <w:t>bit not null,</w:t>
       </w:r>
+      <w:bookmarkStart w:id="0" w:name="_GoBack"/>
+      <w:bookmarkEnd w:id="0"/>
     </w:p>
     <w:p>
       <w:pPr>
@@ -923,7 +931,13 @@
       </w:r>
       <w:proofErr w:type="spellStart"/>
       <w:r>
-        <w:t>isonline</w:t>
+        <w:t>is</w:t>
+      </w:r>
+      <w:r>
+        <w:t>O</w:t>
+      </w:r>
+      <w:r>
+        <w:t>nline</w:t>
       </w:r>
       <w:proofErr w:type="spellEnd"/>
       <w:r>
@@ -1070,7 +1084,7 @@
       </w:r>
       <w:proofErr w:type="spellStart"/>
       <w:r>
-        <w:t>isonline</w:t>
+        <w:t>isOnline</w:t>
       </w:r>
       <w:proofErr w:type="spellEnd"/>
       <w:r>
@@ -3930,12 +3944,7 @@
         <w:ind w:left="2160"/>
       </w:pPr>
       <w:r>
-        <w:t>}</w:t>
-      </w:r>
-      <w:bookmarkStart w:id="0" w:name="_GoBack"/>
-      <w:bookmarkEnd w:id="0"/>
-      <w:r>
-        <w:t xml:space="preserve"> </w:t>
+        <w:t xml:space="preserve">} </w:t>
       </w:r>
     </w:p>
     <w:sectPr>

</xml_diff>

<commit_message>
Add removing friends and blocks
</commit_message>
<xml_diff>
--- a/flask/flaskDBdoc.docx
+++ b/flask/flaskDBdoc.docx
@@ -3017,7 +3017,18 @@
         </w:numPr>
       </w:pPr>
       <w:r>
-        <w:t xml:space="preserve">“blocker”, </w:t>
+        <w:t>“</w:t>
+      </w:r>
+      <w:proofErr w:type="spellStart"/>
+      <w:r>
+        <w:t>blocker</w:t>
+      </w:r>
+      <w:r>
+        <w:t>ID</w:t>
+      </w:r>
+      <w:proofErr w:type="spellEnd"/>
+      <w:r>
+        <w:t xml:space="preserve">”, </w:t>
       </w:r>
       <w:proofErr w:type="spellStart"/>
       <w:r>
@@ -3037,7 +3048,18 @@
         </w:numPr>
       </w:pPr>
       <w:r>
-        <w:t xml:space="preserve">“blocked”, </w:t>
+        <w:t>“</w:t>
+      </w:r>
+      <w:proofErr w:type="spellStart"/>
+      <w:r>
+        <w:t>blocked</w:t>
+      </w:r>
+      <w:r>
+        <w:t>ID</w:t>
+      </w:r>
+      <w:proofErr w:type="spellEnd"/>
+      <w:r>
+        <w:t xml:space="preserve">”, </w:t>
       </w:r>
       <w:proofErr w:type="spellStart"/>
       <w:r>
@@ -3164,8 +3186,20 @@
           <w:numId w:val="2"/>
         </w:numPr>
       </w:pPr>
-      <w:r>
-        <w:t xml:space="preserve">“blocker”, </w:t>
+      <w:bookmarkStart w:id="0" w:name="_Hlk530869931"/>
+      <w:r>
+        <w:t>“</w:t>
+      </w:r>
+      <w:proofErr w:type="spellStart"/>
+      <w:r>
+        <w:t>blocker</w:t>
+      </w:r>
+      <w:r>
+        <w:t>ID</w:t>
+      </w:r>
+      <w:proofErr w:type="spellEnd"/>
+      <w:r>
+        <w:t xml:space="preserve">”, </w:t>
       </w:r>
       <w:proofErr w:type="spellStart"/>
       <w:r>
@@ -3185,7 +3219,18 @@
         </w:numPr>
       </w:pPr>
       <w:r>
-        <w:t xml:space="preserve">“blocked”, </w:t>
+        <w:t>“</w:t>
+      </w:r>
+      <w:proofErr w:type="spellStart"/>
+      <w:r>
+        <w:t>blocked</w:t>
+      </w:r>
+      <w:r>
+        <w:t>ID</w:t>
+      </w:r>
+      <w:proofErr w:type="spellEnd"/>
+      <w:r>
+        <w:t xml:space="preserve">”, </w:t>
       </w:r>
       <w:proofErr w:type="spellStart"/>
       <w:r>
@@ -3224,17 +3269,39 @@
       </w:pPr>
       <w:r>
         <w:tab/>
-        <w:t>“blocker”: 1,</w:t>
-      </w:r>
-    </w:p>
-    <w:p>
-      <w:pPr>
-        <w:pStyle w:val="ListParagraph"/>
-        <w:ind w:left="2160"/>
-      </w:pPr>
-      <w:r>
-        <w:tab/>
-        <w:t>“blocked”: 2</w:t>
+        <w:t>“</w:t>
+      </w:r>
+      <w:proofErr w:type="spellStart"/>
+      <w:r>
+        <w:t>blocker</w:t>
+      </w:r>
+      <w:r>
+        <w:t>ID</w:t>
+      </w:r>
+      <w:proofErr w:type="spellEnd"/>
+      <w:r>
+        <w:t>”: 1,</w:t>
+      </w:r>
+    </w:p>
+    <w:p>
+      <w:pPr>
+        <w:pStyle w:val="ListParagraph"/>
+        <w:ind w:left="2160"/>
+      </w:pPr>
+      <w:r>
+        <w:tab/>
+        <w:t>“</w:t>
+      </w:r>
+      <w:proofErr w:type="spellStart"/>
+      <w:r>
+        <w:t>blocked</w:t>
+      </w:r>
+      <w:r>
+        <w:t>ID</w:t>
+      </w:r>
+      <w:proofErr w:type="spellEnd"/>
+      <w:r>
+        <w:t>”: 2</w:t>
       </w:r>
     </w:p>
     <w:p>
@@ -3292,11 +3359,212 @@
         <w:pStyle w:val="ListParagraph"/>
         <w:ind w:left="2160"/>
       </w:pPr>
-      <w:bookmarkStart w:id="0" w:name="__DdeLink__596_1587445809"/>
+      <w:bookmarkStart w:id="1" w:name="__DdeLink__596_1587445809"/>
       <w:r>
         <w:t>}</w:t>
       </w:r>
-      <w:bookmarkEnd w:id="0"/>
+      <w:bookmarkEnd w:id="1"/>
+    </w:p>
+    <w:bookmarkEnd w:id="0"/>
+    <w:p>
+      <w:pPr>
+        <w:pStyle w:val="ListParagraph"/>
+        <w:numPr>
+          <w:ilvl w:val="1"/>
+          <w:numId w:val="2"/>
+        </w:numPr>
+      </w:pPr>
+      <w:r>
+        <w:t>PUT</w:t>
+      </w:r>
+      <w:r>
+        <w:t xml:space="preserve">: </w:t>
+      </w:r>
+      <w:r>
+        <w:t>un</w:t>
+      </w:r>
+      <w:r>
+        <w:t>block user</w:t>
+      </w:r>
+    </w:p>
+    <w:p>
+      <w:pPr>
+        <w:pStyle w:val="ListParagraph"/>
+        <w:numPr>
+          <w:ilvl w:val="2"/>
+          <w:numId w:val="2"/>
+        </w:numPr>
+      </w:pPr>
+      <w:r>
+        <w:lastRenderedPageBreak/>
+        <w:t>“</w:t>
+      </w:r>
+      <w:proofErr w:type="spellStart"/>
+      <w:r>
+        <w:t>blockerID</w:t>
+      </w:r>
+      <w:proofErr w:type="spellEnd"/>
+      <w:r>
+        <w:t xml:space="preserve">”, </w:t>
+      </w:r>
+      <w:proofErr w:type="spellStart"/>
+      <w:r>
+        <w:t>userID</w:t>
+      </w:r>
+      <w:proofErr w:type="spellEnd"/>
+      <w:r>
+        <w:t xml:space="preserve"> of the blocker</w:t>
+      </w:r>
+    </w:p>
+    <w:p>
+      <w:pPr>
+        <w:pStyle w:val="ListParagraph"/>
+        <w:numPr>
+          <w:ilvl w:val="2"/>
+          <w:numId w:val="2"/>
+        </w:numPr>
+      </w:pPr>
+      <w:r>
+        <w:t>“</w:t>
+      </w:r>
+      <w:proofErr w:type="spellStart"/>
+      <w:r>
+        <w:t>blockedID</w:t>
+      </w:r>
+      <w:proofErr w:type="spellEnd"/>
+      <w:r>
+        <w:t xml:space="preserve">”, </w:t>
+      </w:r>
+      <w:proofErr w:type="spellStart"/>
+      <w:r>
+        <w:t>userID</w:t>
+      </w:r>
+      <w:proofErr w:type="spellEnd"/>
+      <w:r>
+        <w:t xml:space="preserve"> of the user to be blocked</w:t>
+      </w:r>
+    </w:p>
+    <w:p>
+      <w:pPr>
+        <w:pStyle w:val="ListParagraph"/>
+        <w:numPr>
+          <w:ilvl w:val="2"/>
+          <w:numId w:val="2"/>
+        </w:numPr>
+      </w:pPr>
+      <w:r>
+        <w:t>Example Query:</w:t>
+      </w:r>
+    </w:p>
+    <w:p>
+      <w:pPr>
+        <w:pStyle w:val="ListParagraph"/>
+        <w:ind w:left="2160"/>
+      </w:pPr>
+      <w:r>
+        <w:t>{</w:t>
+      </w:r>
+    </w:p>
+    <w:p>
+      <w:pPr>
+        <w:pStyle w:val="ListParagraph"/>
+        <w:ind w:left="2160"/>
+      </w:pPr>
+      <w:r>
+        <w:tab/>
+        <w:t>“</w:t>
+      </w:r>
+      <w:proofErr w:type="spellStart"/>
+      <w:r>
+        <w:t>blockerID</w:t>
+      </w:r>
+      <w:proofErr w:type="spellEnd"/>
+      <w:r>
+        <w:t>”: 1,</w:t>
+      </w:r>
+    </w:p>
+    <w:p>
+      <w:pPr>
+        <w:pStyle w:val="ListParagraph"/>
+        <w:ind w:left="2160"/>
+      </w:pPr>
+      <w:r>
+        <w:tab/>
+        <w:t>“</w:t>
+      </w:r>
+      <w:proofErr w:type="spellStart"/>
+      <w:r>
+        <w:t>blockedID</w:t>
+      </w:r>
+      <w:proofErr w:type="spellEnd"/>
+      <w:r>
+        <w:t>”: 2</w:t>
+      </w:r>
+    </w:p>
+    <w:p>
+      <w:pPr>
+        <w:pStyle w:val="ListParagraph"/>
+        <w:ind w:left="2160"/>
+      </w:pPr>
+      <w:r>
+        <w:t>}</w:t>
+      </w:r>
+    </w:p>
+    <w:p>
+      <w:pPr>
+        <w:pStyle w:val="ListParagraph"/>
+        <w:numPr>
+          <w:ilvl w:val="2"/>
+          <w:numId w:val="2"/>
+        </w:numPr>
+      </w:pPr>
+      <w:r>
+        <w:t>Example Response:</w:t>
+      </w:r>
+    </w:p>
+    <w:p>
+      <w:pPr>
+        <w:pStyle w:val="ListParagraph"/>
+        <w:ind w:left="2160"/>
+      </w:pPr>
+      <w:r>
+        <w:t>{</w:t>
+      </w:r>
+    </w:p>
+    <w:p>
+      <w:pPr>
+        <w:pStyle w:val="ListParagraph"/>
+        <w:ind w:left="2160"/>
+      </w:pPr>
+      <w:r>
+        <w:tab/>
+        <w:t>“success”: True,</w:t>
+      </w:r>
+    </w:p>
+    <w:p>
+      <w:pPr>
+        <w:pStyle w:val="ListParagraph"/>
+        <w:ind w:left="2160"/>
+      </w:pPr>
+      <w:r>
+        <w:tab/>
+        <w:t>“message”: “</w:t>
+      </w:r>
+      <w:r>
+        <w:t>Block successfully deleted</w:t>
+      </w:r>
+      <w:r>
+        <w:t>”</w:t>
+      </w:r>
+    </w:p>
+    <w:p>
+      <w:pPr>
+        <w:pStyle w:val="ListParagraph"/>
+        <w:ind w:left="2160"/>
+      </w:pPr>
+      <w:r>
+        <w:t>}</w:t>
+      </w:r>
     </w:p>
     <w:p>
       <w:pPr>
@@ -3319,25 +3587,530 @@
         </w:numPr>
       </w:pPr>
       <w:r>
+        <w:t xml:space="preserve">GET: Get stats for </w:t>
+      </w:r>
+      <w:proofErr w:type="spellStart"/>
+      <w:r>
+        <w:t>userID</w:t>
+      </w:r>
+      <w:proofErr w:type="spellEnd"/>
+    </w:p>
+    <w:p>
+      <w:pPr>
+        <w:pStyle w:val="ListParagraph"/>
+        <w:numPr>
+          <w:ilvl w:val="2"/>
+          <w:numId w:val="2"/>
+        </w:numPr>
+      </w:pPr>
+      <w:r>
+        <w:t>“</w:t>
+      </w:r>
+      <w:proofErr w:type="spellStart"/>
+      <w:r>
+        <w:t>userID</w:t>
+      </w:r>
+      <w:proofErr w:type="spellEnd"/>
+      <w:r>
+        <w:t xml:space="preserve">”, </w:t>
+      </w:r>
+      <w:proofErr w:type="spellStart"/>
+      <w:r>
+        <w:t>userID</w:t>
+      </w:r>
+      <w:proofErr w:type="spellEnd"/>
+      <w:r>
+        <w:t xml:space="preserve"> for user, int</w:t>
+      </w:r>
+    </w:p>
+    <w:p>
+      <w:pPr>
+        <w:pStyle w:val="ListParagraph"/>
+        <w:numPr>
+          <w:ilvl w:val="2"/>
+          <w:numId w:val="2"/>
+        </w:numPr>
+      </w:pPr>
+      <w:r>
+        <w:t>Example Query:</w:t>
+      </w:r>
+    </w:p>
+    <w:p>
+      <w:pPr>
+        <w:pStyle w:val="ListParagraph"/>
+        <w:ind w:left="2160"/>
+      </w:pPr>
+      <w:r>
+        <w:t xml:space="preserve">GET </w:t>
+      </w:r>
+      <w:r>
+        <w:t>/</w:t>
+      </w:r>
+      <w:proofErr w:type="spellStart"/>
+      <w:r>
+        <w:t>stats?userID</w:t>
+      </w:r>
+      <w:proofErr w:type="spellEnd"/>
+      <w:r>
+        <w:t>=1</w:t>
+      </w:r>
+    </w:p>
+    <w:p>
+      <w:pPr>
+        <w:pStyle w:val="ListParagraph"/>
+        <w:numPr>
+          <w:ilvl w:val="2"/>
+          <w:numId w:val="2"/>
+        </w:numPr>
+      </w:pPr>
+      <w:r>
+        <w:t>Example Response:</w:t>
+      </w:r>
+    </w:p>
+    <w:p>
+      <w:pPr>
+        <w:pStyle w:val="ListParagraph"/>
+        <w:ind w:left="2160"/>
+      </w:pPr>
+      <w:r>
+        <w:t>{</w:t>
+      </w:r>
+    </w:p>
+    <w:p>
+      <w:pPr>
+        <w:pStyle w:val="ListParagraph"/>
+        <w:ind w:left="2160"/>
+      </w:pPr>
+      <w:r>
+        <w:tab/>
+        <w:t>“id”: 5,</w:t>
+      </w:r>
+    </w:p>
+    <w:p>
+      <w:pPr>
+        <w:pStyle w:val="ListParagraph"/>
+        <w:ind w:left="2160"/>
+      </w:pPr>
+      <w:r>
+        <w:tab/>
+        <w:t>“</w:t>
+      </w:r>
+      <w:proofErr w:type="spellStart"/>
+      <w:r>
+        <w:t>userID</w:t>
+      </w:r>
+      <w:proofErr w:type="spellEnd"/>
+      <w:r>
+        <w:t>”: 1,</w:t>
+      </w:r>
+    </w:p>
+    <w:p>
+      <w:pPr>
+        <w:pStyle w:val="ListParagraph"/>
+        <w:ind w:left="2160"/>
+      </w:pPr>
+      <w:r>
+        <w:tab/>
+        <w:t>“</w:t>
+      </w:r>
+      <w:proofErr w:type="spellStart"/>
+      <w:r>
+        <w:t>pongWins</w:t>
+      </w:r>
+      <w:proofErr w:type="spellEnd"/>
+      <w:r>
+        <w:t>”: 20</w:t>
+      </w:r>
+    </w:p>
+    <w:p>
+      <w:pPr>
+        <w:pStyle w:val="ListParagraph"/>
+        <w:ind w:left="2160"/>
+      </w:pPr>
+      <w:r>
+        <w:t>}</w:t>
+      </w:r>
+    </w:p>
+    <w:p>
+      <w:pPr>
+        <w:pStyle w:val="ListParagraph"/>
+        <w:numPr>
+          <w:ilvl w:val="1"/>
+          <w:numId w:val="2"/>
+        </w:numPr>
+      </w:pPr>
+      <w:r>
+        <w:t xml:space="preserve">PUT: Update stats for </w:t>
+      </w:r>
+      <w:proofErr w:type="spellStart"/>
+      <w:r>
+        <w:t>userID</w:t>
+      </w:r>
+      <w:proofErr w:type="spellEnd"/>
+    </w:p>
+    <w:p>
+      <w:pPr>
+        <w:pStyle w:val="ListParagraph"/>
+        <w:numPr>
+          <w:ilvl w:val="2"/>
+          <w:numId w:val="2"/>
+        </w:numPr>
+      </w:pPr>
+      <w:r>
+        <w:t>Only updates one stat at a time!</w:t>
+      </w:r>
+    </w:p>
+    <w:p>
+      <w:pPr>
+        <w:pStyle w:val="ListParagraph"/>
+        <w:numPr>
+          <w:ilvl w:val="2"/>
+          <w:numId w:val="2"/>
+        </w:numPr>
+      </w:pPr>
+      <w:r>
+        <w:t>“</w:t>
+      </w:r>
+      <w:proofErr w:type="spellStart"/>
+      <w:r>
+        <w:t>userID</w:t>
+      </w:r>
+      <w:proofErr w:type="spellEnd"/>
+      <w:r>
+        <w:t xml:space="preserve">”, </w:t>
+      </w:r>
+      <w:proofErr w:type="spellStart"/>
+      <w:r>
+        <w:t>userID</w:t>
+      </w:r>
+      <w:proofErr w:type="spellEnd"/>
+      <w:r>
+        <w:t xml:space="preserve"> for user, int</w:t>
+      </w:r>
+    </w:p>
+    <w:p>
+      <w:pPr>
+        <w:pStyle w:val="ListParagraph"/>
+        <w:numPr>
+          <w:ilvl w:val="2"/>
+          <w:numId w:val="2"/>
+        </w:numPr>
+      </w:pPr>
+      <w:r>
+        <w:t>“</w:t>
+      </w:r>
+      <w:proofErr w:type="spellStart"/>
+      <w:r>
+        <w:t>pongWins</w:t>
+      </w:r>
+      <w:proofErr w:type="spellEnd"/>
+      <w:r>
+        <w:t xml:space="preserve">”, </w:t>
+      </w:r>
+      <w:proofErr w:type="spellStart"/>
+      <w:r>
+        <w:t>pongWins</w:t>
+      </w:r>
+      <w:proofErr w:type="spellEnd"/>
+      <w:r>
+        <w:t xml:space="preserve"> for user, int</w:t>
+      </w:r>
+    </w:p>
+    <w:p>
+      <w:pPr>
+        <w:pStyle w:val="ListParagraph"/>
+        <w:numPr>
+          <w:ilvl w:val="2"/>
+          <w:numId w:val="2"/>
+        </w:numPr>
+      </w:pPr>
+      <w:r>
+        <w:t>Example Query:</w:t>
+      </w:r>
+    </w:p>
+    <w:p>
+      <w:pPr>
+        <w:pStyle w:val="ListParagraph"/>
+        <w:ind w:left="2160"/>
+      </w:pPr>
+      <w:r>
+        <w:t>{</w:t>
+      </w:r>
+    </w:p>
+    <w:p>
+      <w:pPr>
+        <w:pStyle w:val="ListParagraph"/>
+        <w:ind w:left="2160"/>
+      </w:pPr>
+      <w:r>
+        <w:tab/>
+        <w:t>“</w:t>
+      </w:r>
+      <w:proofErr w:type="spellStart"/>
+      <w:r>
+        <w:t>userID</w:t>
+      </w:r>
+      <w:proofErr w:type="spellEnd"/>
+      <w:r>
+        <w:t>”: 1,</w:t>
+      </w:r>
+    </w:p>
+    <w:p>
+      <w:pPr>
+        <w:pStyle w:val="ListParagraph"/>
+        <w:ind w:left="2160"/>
+      </w:pPr>
+      <w:r>
+        <w:tab/>
+        <w:t>“</w:t>
+      </w:r>
+      <w:proofErr w:type="spellStart"/>
+      <w:r>
+        <w:t>pongWins</w:t>
+      </w:r>
+      <w:proofErr w:type="spellEnd"/>
+      <w:r>
+        <w:t>”: 10</w:t>
+      </w:r>
+    </w:p>
+    <w:p>
+      <w:pPr>
+        <w:pStyle w:val="ListParagraph"/>
+        <w:ind w:left="2160"/>
+      </w:pPr>
+      <w:r>
+        <w:t>}</w:t>
+      </w:r>
+    </w:p>
+    <w:p>
+      <w:pPr>
+        <w:pStyle w:val="ListParagraph"/>
+        <w:numPr>
+          <w:ilvl w:val="2"/>
+          <w:numId w:val="2"/>
+        </w:numPr>
+      </w:pPr>
+      <w:r>
+        <w:t>Example Response:</w:t>
+      </w:r>
+    </w:p>
+    <w:p>
+      <w:pPr>
+        <w:pStyle w:val="ListParagraph"/>
+        <w:ind w:left="2160"/>
+      </w:pPr>
+      <w:r>
+        <w:t>{</w:t>
+      </w:r>
+    </w:p>
+    <w:p>
+      <w:pPr>
+        <w:pStyle w:val="ListParagraph"/>
+        <w:ind w:left="2160"/>
+      </w:pPr>
+      <w:r>
+        <w:tab/>
+        <w:t>“success”: True,</w:t>
+      </w:r>
+    </w:p>
+    <w:p>
+      <w:pPr>
+        <w:pStyle w:val="ListParagraph"/>
+        <w:ind w:left="2160"/>
+      </w:pPr>
+      <w:r>
+        <w:tab/>
+        <w:t xml:space="preserve">“message”: "Updated </w:t>
+      </w:r>
+      <w:proofErr w:type="spellStart"/>
+      <w:r>
+        <w:t>pongWins</w:t>
+      </w:r>
+      <w:proofErr w:type="spellEnd"/>
+      <w:r>
+        <w:t>"</w:t>
+      </w:r>
+    </w:p>
+    <w:p>
+      <w:pPr>
+        <w:pStyle w:val="ListParagraph"/>
+        <w:ind w:left="2160"/>
+      </w:pPr>
+      <w:r>
+        <w:t xml:space="preserve">} </w:t>
+      </w:r>
+    </w:p>
+    <w:p>
+      <w:pPr>
+        <w:pStyle w:val="ListParagraph"/>
+        <w:numPr>
+          <w:ilvl w:val="0"/>
+          <w:numId w:val="2"/>
+        </w:numPr>
+      </w:pPr>
+      <w:r>
+        <w:t>/friends</w:t>
+      </w:r>
+    </w:p>
+    <w:p>
+      <w:pPr>
+        <w:pStyle w:val="ListParagraph"/>
+        <w:numPr>
+          <w:ilvl w:val="1"/>
+          <w:numId w:val="2"/>
+        </w:numPr>
+      </w:pPr>
+      <w:r>
+        <w:t>GET: check if “user1ID” is friends with “user2ID”</w:t>
+      </w:r>
+    </w:p>
+    <w:p>
+      <w:pPr>
+        <w:pStyle w:val="ListParagraph"/>
+        <w:numPr>
+          <w:ilvl w:val="2"/>
+          <w:numId w:val="2"/>
+        </w:numPr>
+      </w:pPr>
+      <w:r>
+        <w:t xml:space="preserve">“user1ID”, </w:t>
+      </w:r>
+      <w:proofErr w:type="spellStart"/>
+      <w:r>
+        <w:t>userID</w:t>
+      </w:r>
+      <w:proofErr w:type="spellEnd"/>
+      <w:r>
+        <w:t xml:space="preserve"> of user 1</w:t>
+      </w:r>
+    </w:p>
+    <w:p>
+      <w:pPr>
+        <w:pStyle w:val="ListParagraph"/>
+        <w:numPr>
+          <w:ilvl w:val="2"/>
+          <w:numId w:val="2"/>
+        </w:numPr>
+      </w:pPr>
+      <w:r>
+        <w:t xml:space="preserve">“user2ID”, </w:t>
+      </w:r>
+      <w:proofErr w:type="spellStart"/>
+      <w:r>
+        <w:t>userID</w:t>
+      </w:r>
+      <w:proofErr w:type="spellEnd"/>
+      <w:r>
+        <w:t xml:space="preserve"> of user 2</w:t>
+      </w:r>
+    </w:p>
+    <w:p>
+      <w:pPr>
+        <w:pStyle w:val="ListParagraph"/>
+        <w:numPr>
+          <w:ilvl w:val="2"/>
+          <w:numId w:val="2"/>
+        </w:numPr>
+      </w:pPr>
+      <w:r>
+        <w:t>E</w:t>
+      </w:r>
+      <w:r>
+        <w:t>xample Query:</w:t>
+      </w:r>
+    </w:p>
+    <w:p>
+      <w:pPr>
+        <w:pStyle w:val="ListParagraph"/>
+        <w:ind w:left="2160"/>
+      </w:pPr>
+      <w:r>
+        <w:t>GET /friends?user1ID=1&amp;user2ID=2</w:t>
+      </w:r>
+    </w:p>
+    <w:p>
+      <w:pPr>
+        <w:pStyle w:val="ListParagraph"/>
+        <w:numPr>
+          <w:ilvl w:val="2"/>
+          <w:numId w:val="2"/>
+        </w:numPr>
+      </w:pPr>
+      <w:r>
+        <w:t>Example Response:</w:t>
+      </w:r>
+    </w:p>
+    <w:p>
+      <w:pPr>
+        <w:pStyle w:val="ListParagraph"/>
+        <w:ind w:left="2160"/>
+      </w:pPr>
+      <w:r>
         <w:lastRenderedPageBreak/>
-        <w:t xml:space="preserve">GET: Get stats for </w:t>
+        <w:t>{</w:t>
+      </w:r>
+    </w:p>
+    <w:p>
+      <w:pPr>
+        <w:pStyle w:val="ListParagraph"/>
+        <w:ind w:left="2160"/>
+      </w:pPr>
+      <w:r>
+        <w:tab/>
+        <w:t>“result”: 1</w:t>
+      </w:r>
+    </w:p>
+    <w:p>
+      <w:pPr>
+        <w:pStyle w:val="ListParagraph"/>
+        <w:ind w:left="2160"/>
+      </w:pPr>
+      <w:r>
+        <w:t>}</w:t>
+      </w:r>
+    </w:p>
+    <w:p>
+      <w:pPr>
+        <w:pStyle w:val="ListParagraph"/>
+        <w:numPr>
+          <w:ilvl w:val="1"/>
+          <w:numId w:val="2"/>
+        </w:numPr>
+      </w:pPr>
+      <w:r>
+        <w:t>POST: add user as friend</w:t>
+      </w:r>
+    </w:p>
+    <w:p>
+      <w:pPr>
+        <w:pStyle w:val="ListParagraph"/>
+        <w:numPr>
+          <w:ilvl w:val="2"/>
+          <w:numId w:val="2"/>
+        </w:numPr>
+      </w:pPr>
+      <w:r>
+        <w:t xml:space="preserve">“user1ID”, </w:t>
       </w:r>
       <w:proofErr w:type="spellStart"/>
       <w:r>
         <w:t>userID</w:t>
       </w:r>
       <w:proofErr w:type="spellEnd"/>
-    </w:p>
-    <w:p>
-      <w:pPr>
-        <w:pStyle w:val="ListParagraph"/>
-        <w:numPr>
-          <w:ilvl w:val="2"/>
-          <w:numId w:val="2"/>
-        </w:numPr>
-      </w:pPr>
-      <w:r>
-        <w:t>“</w:t>
+      <w:r>
+        <w:t xml:space="preserve"> of the user 1</w:t>
+      </w:r>
+    </w:p>
+    <w:p>
+      <w:pPr>
+        <w:pStyle w:val="ListParagraph"/>
+        <w:numPr>
+          <w:ilvl w:val="2"/>
+          <w:numId w:val="2"/>
+        </w:numPr>
+      </w:pPr>
+      <w:r>
+        <w:t xml:space="preserve">“user2ID”, </w:t>
       </w:r>
       <w:proofErr w:type="spellStart"/>
       <w:r>
@@ -3345,7 +4118,134 @@
       </w:r>
       <w:proofErr w:type="spellEnd"/>
       <w:r>
-        <w:t xml:space="preserve">”, </w:t>
+        <w:t xml:space="preserve"> of the user 2</w:t>
+      </w:r>
+    </w:p>
+    <w:p>
+      <w:pPr>
+        <w:pStyle w:val="ListParagraph"/>
+        <w:numPr>
+          <w:ilvl w:val="2"/>
+          <w:numId w:val="2"/>
+        </w:numPr>
+      </w:pPr>
+      <w:r>
+        <w:t>Example Query:</w:t>
+      </w:r>
+    </w:p>
+    <w:p>
+      <w:pPr>
+        <w:pStyle w:val="ListParagraph"/>
+        <w:ind w:left="2160"/>
+      </w:pPr>
+      <w:r>
+        <w:t>{</w:t>
+      </w:r>
+    </w:p>
+    <w:p>
+      <w:pPr>
+        <w:pStyle w:val="ListParagraph"/>
+        <w:ind w:left="2160"/>
+      </w:pPr>
+      <w:r>
+        <w:tab/>
+        <w:t>“user1ID”: 1,</w:t>
+      </w:r>
+    </w:p>
+    <w:p>
+      <w:pPr>
+        <w:pStyle w:val="ListParagraph"/>
+        <w:ind w:left="2160"/>
+      </w:pPr>
+      <w:r>
+        <w:tab/>
+        <w:t>“user2ID”: 2</w:t>
+      </w:r>
+    </w:p>
+    <w:p>
+      <w:pPr>
+        <w:pStyle w:val="ListParagraph"/>
+        <w:ind w:left="2160"/>
+      </w:pPr>
+      <w:r>
+        <w:t>}</w:t>
+      </w:r>
+    </w:p>
+    <w:p>
+      <w:pPr>
+        <w:pStyle w:val="ListParagraph"/>
+        <w:numPr>
+          <w:ilvl w:val="2"/>
+          <w:numId w:val="2"/>
+        </w:numPr>
+      </w:pPr>
+      <w:r>
+        <w:t>Example Response:</w:t>
+      </w:r>
+    </w:p>
+    <w:p>
+      <w:pPr>
+        <w:pStyle w:val="ListParagraph"/>
+        <w:ind w:left="2160"/>
+      </w:pPr>
+      <w:r>
+        <w:t>{</w:t>
+      </w:r>
+    </w:p>
+    <w:p>
+      <w:pPr>
+        <w:pStyle w:val="ListParagraph"/>
+        <w:ind w:left="2160"/>
+      </w:pPr>
+      <w:r>
+        <w:tab/>
+        <w:t>“success”: True,</w:t>
+      </w:r>
+    </w:p>
+    <w:p>
+      <w:pPr>
+        <w:pStyle w:val="ListParagraph"/>
+        <w:ind w:left="2160"/>
+      </w:pPr>
+      <w:r>
+        <w:tab/>
+        <w:t>“message”: “User successfully blocked”</w:t>
+      </w:r>
+    </w:p>
+    <w:p>
+      <w:pPr>
+        <w:pStyle w:val="ListParagraph"/>
+        <w:ind w:left="2160"/>
+      </w:pPr>
+      <w:r>
+        <w:t>}</w:t>
+      </w:r>
+    </w:p>
+    <w:p>
+      <w:pPr>
+        <w:pStyle w:val="ListParagraph"/>
+        <w:numPr>
+          <w:ilvl w:val="1"/>
+          <w:numId w:val="2"/>
+        </w:numPr>
+      </w:pPr>
+      <w:r>
+        <w:t>PUT: remove</w:t>
+      </w:r>
+      <w:r>
+        <w:t xml:space="preserve"> user as friend</w:t>
+      </w:r>
+    </w:p>
+    <w:p>
+      <w:pPr>
+        <w:pStyle w:val="ListParagraph"/>
+        <w:numPr>
+          <w:ilvl w:val="2"/>
+          <w:numId w:val="2"/>
+        </w:numPr>
+      </w:pPr>
+      <w:r>
+        <w:t xml:space="preserve">“user1ID”, </w:t>
       </w:r>
       <w:proofErr w:type="spellStart"/>
       <w:r>
@@ -3353,7 +4253,27 @@
       </w:r>
       <w:proofErr w:type="spellEnd"/>
       <w:r>
-        <w:t xml:space="preserve"> for user, int</w:t>
+        <w:t xml:space="preserve"> of the user 1</w:t>
+      </w:r>
+    </w:p>
+    <w:p>
+      <w:pPr>
+        <w:pStyle w:val="ListParagraph"/>
+        <w:numPr>
+          <w:ilvl w:val="2"/>
+          <w:numId w:val="2"/>
+        </w:numPr>
+      </w:pPr>
+      <w:r>
+        <w:t xml:space="preserve">“user2ID”, </w:t>
+      </w:r>
+      <w:proofErr w:type="spellStart"/>
+      <w:r>
+        <w:t>userID</w:t>
+      </w:r>
+      <w:proofErr w:type="spellEnd"/>
+      <w:r>
+        <w:t xml:space="preserve"> of the user 2</w:t>
       </w:r>
     </w:p>
     <w:p>
@@ -3374,18 +4294,36 @@
         <w:ind w:left="2160"/>
       </w:pPr>
       <w:r>
-        <w:t xml:space="preserve">GET </w:t>
-      </w:r>
-      <w:r>
-        <w:t>/</w:t>
-      </w:r>
-      <w:proofErr w:type="spellStart"/>
-      <w:r>
-        <w:t>stats?userID</w:t>
-      </w:r>
-      <w:proofErr w:type="spellEnd"/>
-      <w:r>
-        <w:t>=1</w:t>
+        <w:t>{</w:t>
+      </w:r>
+    </w:p>
+    <w:p>
+      <w:pPr>
+        <w:pStyle w:val="ListParagraph"/>
+        <w:ind w:left="2160"/>
+      </w:pPr>
+      <w:r>
+        <w:tab/>
+        <w:t>“user1ID”: 1,</w:t>
+      </w:r>
+    </w:p>
+    <w:p>
+      <w:pPr>
+        <w:pStyle w:val="ListParagraph"/>
+        <w:ind w:left="2160"/>
+      </w:pPr>
+      <w:r>
+        <w:tab/>
+        <w:t>“user2ID”: 2</w:t>
+      </w:r>
+    </w:p>
+    <w:p>
+      <w:pPr>
+        <w:pStyle w:val="ListParagraph"/>
+        <w:ind w:left="2160"/>
+      </w:pPr>
+      <w:r>
+        <w:t>}</w:t>
       </w:r>
     </w:p>
     <w:p>
@@ -3416,43 +4354,23 @@
       </w:pPr>
       <w:r>
         <w:tab/>
-        <w:t>“id”: 5,</w:t>
-      </w:r>
-    </w:p>
-    <w:p>
-      <w:pPr>
-        <w:pStyle w:val="ListParagraph"/>
-        <w:ind w:left="2160"/>
-      </w:pPr>
-      <w:r>
-        <w:tab/>
-        <w:t>“</w:t>
-      </w:r>
-      <w:proofErr w:type="spellStart"/>
-      <w:r>
-        <w:t>userID</w:t>
-      </w:r>
-      <w:proofErr w:type="spellEnd"/>
-      <w:r>
-        <w:t>”: 1,</w:t>
-      </w:r>
-    </w:p>
-    <w:p>
-      <w:pPr>
-        <w:pStyle w:val="ListParagraph"/>
-        <w:ind w:left="2160"/>
-      </w:pPr>
-      <w:r>
-        <w:tab/>
-        <w:t>“</w:t>
-      </w:r>
-      <w:proofErr w:type="spellStart"/>
-      <w:r>
-        <w:t>pongWins</w:t>
-      </w:r>
-      <w:proofErr w:type="spellEnd"/>
-      <w:r>
-        <w:t>”: 20</w:t>
+        <w:t>“success”: True,</w:t>
+      </w:r>
+    </w:p>
+    <w:p>
+      <w:pPr>
+        <w:pStyle w:val="ListParagraph"/>
+        <w:ind w:left="2160"/>
+      </w:pPr>
+      <w:r>
+        <w:tab/>
+        <w:t>“message”: “</w:t>
+      </w:r>
+      <w:r>
+        <w:t>Friend successfully deleted</w:t>
+      </w:r>
+      <w:r>
+        <w:t>”</w:t>
       </w:r>
     </w:p>
     <w:p>
@@ -3463,498 +4381,8 @@
       <w:r>
         <w:t>}</w:t>
       </w:r>
-    </w:p>
-    <w:p>
-      <w:pPr>
-        <w:pStyle w:val="ListParagraph"/>
-        <w:numPr>
-          <w:ilvl w:val="1"/>
-          <w:numId w:val="2"/>
-        </w:numPr>
-      </w:pPr>
-      <w:r>
-        <w:t xml:space="preserve">PUT: Update stats for </w:t>
-      </w:r>
-      <w:proofErr w:type="spellStart"/>
-      <w:r>
-        <w:t>userID</w:t>
-      </w:r>
-      <w:proofErr w:type="spellEnd"/>
-    </w:p>
-    <w:p>
-      <w:pPr>
-        <w:pStyle w:val="ListParagraph"/>
-        <w:numPr>
-          <w:ilvl w:val="2"/>
-          <w:numId w:val="2"/>
-        </w:numPr>
-      </w:pPr>
-      <w:r>
-        <w:t>Only updates one stat at a time!</w:t>
-      </w:r>
-    </w:p>
-    <w:p>
-      <w:pPr>
-        <w:pStyle w:val="ListParagraph"/>
-        <w:numPr>
-          <w:ilvl w:val="2"/>
-          <w:numId w:val="2"/>
-        </w:numPr>
-      </w:pPr>
-      <w:r>
-        <w:t>“</w:t>
-      </w:r>
-      <w:proofErr w:type="spellStart"/>
-      <w:r>
-        <w:t>userID</w:t>
-      </w:r>
-      <w:proofErr w:type="spellEnd"/>
-      <w:r>
-        <w:t xml:space="preserve">”, </w:t>
-      </w:r>
-      <w:proofErr w:type="spellStart"/>
-      <w:r>
-        <w:t>userID</w:t>
-      </w:r>
-      <w:proofErr w:type="spellEnd"/>
-      <w:r>
-        <w:t xml:space="preserve"> for user, int</w:t>
-      </w:r>
-    </w:p>
-    <w:p>
-      <w:pPr>
-        <w:pStyle w:val="ListParagraph"/>
-        <w:numPr>
-          <w:ilvl w:val="2"/>
-          <w:numId w:val="2"/>
-        </w:numPr>
-      </w:pPr>
-      <w:r>
-        <w:t>“</w:t>
-      </w:r>
-      <w:proofErr w:type="spellStart"/>
-      <w:r>
-        <w:t>pongWins</w:t>
-      </w:r>
-      <w:proofErr w:type="spellEnd"/>
-      <w:r>
-        <w:t xml:space="preserve">”, </w:t>
-      </w:r>
-      <w:proofErr w:type="spellStart"/>
-      <w:r>
-        <w:t>pongWins</w:t>
-      </w:r>
-      <w:proofErr w:type="spellEnd"/>
-      <w:r>
-        <w:t xml:space="preserve"> for user, int</w:t>
-      </w:r>
-    </w:p>
-    <w:p>
-      <w:pPr>
-        <w:pStyle w:val="ListParagraph"/>
-        <w:numPr>
-          <w:ilvl w:val="2"/>
-          <w:numId w:val="2"/>
-        </w:numPr>
-      </w:pPr>
-      <w:r>
-        <w:t>Example Query:</w:t>
-      </w:r>
-    </w:p>
-    <w:p>
-      <w:pPr>
-        <w:pStyle w:val="ListParagraph"/>
-        <w:ind w:left="2160"/>
-      </w:pPr>
-      <w:r>
-        <w:t>{</w:t>
-      </w:r>
-    </w:p>
-    <w:p>
-      <w:pPr>
-        <w:pStyle w:val="ListParagraph"/>
-        <w:ind w:left="2160"/>
-      </w:pPr>
-      <w:r>
-        <w:tab/>
-        <w:t>“</w:t>
-      </w:r>
-      <w:proofErr w:type="spellStart"/>
-      <w:r>
-        <w:t>userID</w:t>
-      </w:r>
-      <w:proofErr w:type="spellEnd"/>
-      <w:r>
-        <w:t>”: 1,</w:t>
-      </w:r>
-    </w:p>
-    <w:p>
-      <w:pPr>
-        <w:pStyle w:val="ListParagraph"/>
-        <w:ind w:left="2160"/>
-      </w:pPr>
-      <w:r>
-        <w:tab/>
-        <w:t>“</w:t>
-      </w:r>
-      <w:proofErr w:type="spellStart"/>
-      <w:r>
-        <w:t>pongWins</w:t>
-      </w:r>
-      <w:proofErr w:type="spellEnd"/>
-      <w:r>
-        <w:t>”: 10</w:t>
-      </w:r>
-    </w:p>
-    <w:p>
-      <w:pPr>
-        <w:pStyle w:val="ListParagraph"/>
-        <w:ind w:left="2160"/>
-      </w:pPr>
-      <w:r>
-        <w:t>}</w:t>
-      </w:r>
-    </w:p>
-    <w:p>
-      <w:pPr>
-        <w:pStyle w:val="ListParagraph"/>
-        <w:numPr>
-          <w:ilvl w:val="2"/>
-          <w:numId w:val="2"/>
-        </w:numPr>
-      </w:pPr>
-      <w:r>
-        <w:t>Example Response:</w:t>
-      </w:r>
-    </w:p>
-    <w:p>
-      <w:pPr>
-        <w:pStyle w:val="ListParagraph"/>
-        <w:ind w:left="2160"/>
-      </w:pPr>
-      <w:r>
-        <w:t>{</w:t>
-      </w:r>
-    </w:p>
-    <w:p>
-      <w:pPr>
-        <w:pStyle w:val="ListParagraph"/>
-        <w:ind w:left="2160"/>
-      </w:pPr>
-      <w:r>
-        <w:tab/>
-        <w:t>“success”: True,</w:t>
-      </w:r>
-    </w:p>
-    <w:p>
-      <w:pPr>
-        <w:pStyle w:val="ListParagraph"/>
-        <w:ind w:left="2160"/>
-      </w:pPr>
-      <w:r>
-        <w:tab/>
-        <w:t xml:space="preserve">“message”: "Updated </w:t>
-      </w:r>
-      <w:proofErr w:type="spellStart"/>
-      <w:r>
-        <w:t>pongWins</w:t>
-      </w:r>
-      <w:proofErr w:type="spellEnd"/>
-      <w:r>
-        <w:t>"</w:t>
-      </w:r>
-    </w:p>
-    <w:p>
-      <w:pPr>
-        <w:pStyle w:val="ListParagraph"/>
-        <w:ind w:left="2160"/>
-      </w:pPr>
-      <w:r>
-        <w:t xml:space="preserve">} </w:t>
-      </w:r>
-    </w:p>
-    <w:p>
-      <w:pPr>
-        <w:pStyle w:val="ListParagraph"/>
-        <w:numPr>
-          <w:ilvl w:val="0"/>
-          <w:numId w:val="2"/>
-        </w:numPr>
-      </w:pPr>
-      <w:r>
-        <w:t>/friends</w:t>
-      </w:r>
-    </w:p>
-    <w:p>
-      <w:pPr>
-        <w:pStyle w:val="ListParagraph"/>
-        <w:numPr>
-          <w:ilvl w:val="1"/>
-          <w:numId w:val="2"/>
-        </w:numPr>
-      </w:pPr>
-      <w:r>
-        <w:t>GET: check if “user1ID” is friends with “user2ID”</w:t>
-      </w:r>
-    </w:p>
-    <w:p>
-      <w:pPr>
-        <w:pStyle w:val="ListParagraph"/>
-        <w:numPr>
-          <w:ilvl w:val="2"/>
-          <w:numId w:val="2"/>
-        </w:numPr>
-      </w:pPr>
-      <w:r>
-        <w:t xml:space="preserve">“user1ID”, </w:t>
-      </w:r>
-      <w:proofErr w:type="spellStart"/>
-      <w:r>
-        <w:t>userID</w:t>
-      </w:r>
-      <w:proofErr w:type="spellEnd"/>
-      <w:r>
-        <w:t xml:space="preserve"> of user 1</w:t>
-      </w:r>
-    </w:p>
-    <w:p>
-      <w:pPr>
-        <w:pStyle w:val="ListParagraph"/>
-        <w:numPr>
-          <w:ilvl w:val="2"/>
-          <w:numId w:val="2"/>
-        </w:numPr>
-      </w:pPr>
-      <w:r>
-        <w:t xml:space="preserve">“user2ID”, </w:t>
-      </w:r>
-      <w:proofErr w:type="spellStart"/>
-      <w:r>
-        <w:t>userID</w:t>
-      </w:r>
-      <w:proofErr w:type="spellEnd"/>
-      <w:r>
-        <w:t xml:space="preserve"> of user 2</w:t>
-      </w:r>
-    </w:p>
-    <w:p>
-      <w:pPr>
-        <w:pStyle w:val="ListParagraph"/>
-        <w:numPr>
-          <w:ilvl w:val="2"/>
-          <w:numId w:val="2"/>
-        </w:numPr>
-      </w:pPr>
-      <w:r>
-        <w:t>E</w:t>
-      </w:r>
-      <w:r>
-        <w:t>xample Query:</w:t>
-      </w:r>
-    </w:p>
-    <w:p>
-      <w:pPr>
-        <w:pStyle w:val="ListParagraph"/>
-        <w:ind w:left="2160"/>
-      </w:pPr>
-      <w:r>
-        <w:t>GET /friends?user1ID=1&amp;user2ID=2</w:t>
-      </w:r>
-      <w:bookmarkStart w:id="1" w:name="_GoBack"/>
-      <w:bookmarkEnd w:id="1"/>
-    </w:p>
-    <w:p>
-      <w:pPr>
-        <w:pStyle w:val="ListParagraph"/>
-        <w:numPr>
-          <w:ilvl w:val="2"/>
-          <w:numId w:val="2"/>
-        </w:numPr>
-      </w:pPr>
-      <w:r>
-        <w:t>Example Response:</w:t>
-      </w:r>
-    </w:p>
-    <w:p>
-      <w:pPr>
-        <w:pStyle w:val="ListParagraph"/>
-        <w:ind w:left="2160"/>
-      </w:pPr>
-      <w:r>
-        <w:t>{</w:t>
-      </w:r>
-    </w:p>
-    <w:p>
-      <w:pPr>
-        <w:pStyle w:val="ListParagraph"/>
-        <w:ind w:left="2160"/>
-      </w:pPr>
-      <w:r>
-        <w:tab/>
-        <w:t>“result”: 1</w:t>
-      </w:r>
-    </w:p>
-    <w:p>
-      <w:pPr>
-        <w:pStyle w:val="ListParagraph"/>
-        <w:ind w:left="2160"/>
-      </w:pPr>
-      <w:r>
-        <w:t>}</w:t>
-      </w:r>
-    </w:p>
-    <w:p>
-      <w:pPr>
-        <w:pStyle w:val="ListParagraph"/>
-        <w:numPr>
-          <w:ilvl w:val="1"/>
-          <w:numId w:val="2"/>
-        </w:numPr>
-      </w:pPr>
-      <w:r>
-        <w:t>POST: add user as friend</w:t>
-      </w:r>
-    </w:p>
-    <w:p>
-      <w:pPr>
-        <w:pStyle w:val="ListParagraph"/>
-        <w:numPr>
-          <w:ilvl w:val="2"/>
-          <w:numId w:val="2"/>
-        </w:numPr>
-      </w:pPr>
-      <w:r>
-        <w:t xml:space="preserve">“user1ID”, </w:t>
-      </w:r>
-      <w:proofErr w:type="spellStart"/>
-      <w:r>
-        <w:t>userID</w:t>
-      </w:r>
-      <w:proofErr w:type="spellEnd"/>
-      <w:r>
-        <w:t xml:space="preserve"> of the user 1</w:t>
-      </w:r>
-    </w:p>
-    <w:p>
-      <w:pPr>
-        <w:pStyle w:val="ListParagraph"/>
-        <w:numPr>
-          <w:ilvl w:val="2"/>
-          <w:numId w:val="2"/>
-        </w:numPr>
-      </w:pPr>
-      <w:r>
-        <w:t xml:space="preserve">“user2ID”, </w:t>
-      </w:r>
-      <w:proofErr w:type="spellStart"/>
-      <w:r>
-        <w:t>userID</w:t>
-      </w:r>
-      <w:proofErr w:type="spellEnd"/>
-      <w:r>
-        <w:t xml:space="preserve"> of the user 2</w:t>
-      </w:r>
-    </w:p>
-    <w:p>
-      <w:pPr>
-        <w:pStyle w:val="ListParagraph"/>
-        <w:numPr>
-          <w:ilvl w:val="2"/>
-          <w:numId w:val="2"/>
-        </w:numPr>
-      </w:pPr>
-      <w:r>
-        <w:t>Example Query:</w:t>
-      </w:r>
-    </w:p>
-    <w:p>
-      <w:pPr>
-        <w:pStyle w:val="ListParagraph"/>
-        <w:ind w:left="2160"/>
-      </w:pPr>
-      <w:r>
-        <w:t>{</w:t>
-      </w:r>
-    </w:p>
-    <w:p>
-      <w:pPr>
-        <w:pStyle w:val="ListParagraph"/>
-        <w:ind w:left="2160"/>
-      </w:pPr>
-      <w:r>
-        <w:tab/>
-        <w:t>“user1ID”: 1,</w:t>
-      </w:r>
-    </w:p>
-    <w:p>
-      <w:pPr>
-        <w:pStyle w:val="ListParagraph"/>
-        <w:ind w:left="2160"/>
-      </w:pPr>
-      <w:r>
-        <w:tab/>
-        <w:t>“user2ID”: 2</w:t>
-      </w:r>
-    </w:p>
-    <w:p>
-      <w:pPr>
-        <w:pStyle w:val="ListParagraph"/>
-        <w:ind w:left="2160"/>
-      </w:pPr>
-      <w:r>
-        <w:t>}</w:t>
-      </w:r>
-    </w:p>
-    <w:p>
-      <w:pPr>
-        <w:pStyle w:val="ListParagraph"/>
-        <w:numPr>
-          <w:ilvl w:val="2"/>
-          <w:numId w:val="2"/>
-        </w:numPr>
-      </w:pPr>
-      <w:r>
-        <w:t>Example Response:</w:t>
-      </w:r>
-    </w:p>
-    <w:p>
-      <w:pPr>
-        <w:pStyle w:val="ListParagraph"/>
-        <w:ind w:left="2160"/>
-      </w:pPr>
-      <w:r>
-        <w:t>{</w:t>
-      </w:r>
-    </w:p>
-    <w:p>
-      <w:pPr>
-        <w:pStyle w:val="ListParagraph"/>
-        <w:ind w:left="2160"/>
-      </w:pPr>
-      <w:r>
-        <w:lastRenderedPageBreak/>
-        <w:tab/>
-        <w:t>“success”: True,</w:t>
-      </w:r>
-    </w:p>
-    <w:p>
-      <w:pPr>
-        <w:pStyle w:val="ListParagraph"/>
-        <w:ind w:left="2160"/>
-      </w:pPr>
-      <w:r>
-        <w:tab/>
-        <w:t>“message”: “User successfully blocked”</w:t>
-      </w:r>
-    </w:p>
-    <w:p>
-      <w:pPr>
-        <w:pStyle w:val="ListParagraph"/>
-        <w:ind w:left="2160"/>
-      </w:pPr>
-      <w:r>
-        <w:t>}</w:t>
-      </w:r>
+      <w:bookmarkStart w:id="2" w:name="_GoBack"/>
+      <w:bookmarkEnd w:id="2"/>
     </w:p>
     <w:sectPr>
       <w:pgSz w:w="12240" w:h="15840"/>
@@ -3970,6 +4398,92 @@
 <file path=word/numbering.xml><?xml version="1.0" encoding="utf-8"?>
 <w:numbering xmlns:wpc="http://schemas.microsoft.com/office/word/2010/wordprocessingCanvas" xmlns:cx="http://schemas.microsoft.com/office/drawing/2014/chartex" xmlns:cx1="http://schemas.microsoft.com/office/drawing/2015/9/8/chartex" xmlns:cx2="http://schemas.microsoft.com/office/drawing/2015/10/21/chartex" xmlns:cx3="http://schemas.microsoft.com/office/drawing/2016/5/9/chartex" xmlns:cx4="http://schemas.microsoft.com/office/drawing/2016/5/10/chartex" xmlns:cx5="http://schemas.microsoft.com/office/drawing/2016/5/11/chartex" xmlns:cx6="http://schemas.microsoft.com/office/drawing/2016/5/12/chartex" xmlns:cx7="http://schemas.microsoft.com/office/drawing/2016/5/13/chartex" xmlns:cx8="http://schemas.microsoft.com/office/drawing/2016/5/14/chartex" xmlns:mc="http://schemas.openxmlformats.org/markup-compatibility/2006" xmlns:aink="http://schemas.microsoft.com/office/drawing/2016/ink" xmlns:am3d="http://schemas.microsoft.com/office/drawing/2017/model3d" xmlns:o="urn:schemas-microsoft-com:office:office" xmlns:r="http://schemas.openxmlformats.org/officeDocument/2006/relationships" xmlns:m="http://schemas.openxmlformats.org/officeDocument/2006/math" xmlns:v="urn:schemas-microsoft-com:vml" xmlns:wp14="http://schemas.microsoft.com/office/word/2010/wordprocessingDrawing" xmlns:wp="http://schemas.openxmlformats.org/drawingml/2006/wordprocessingDrawing" xmlns:w10="urn:schemas-microsoft-com:office:word" xmlns:w="http://schemas.openxmlformats.org/wordprocessingml/2006/main" xmlns:w14="http://schemas.microsoft.com/office/word/2010/wordml" xmlns:w15="http://schemas.microsoft.com/office/word/2012/wordml" xmlns:w16cid="http://schemas.microsoft.com/office/word/2016/wordml/cid" xmlns:w16se="http://schemas.microsoft.com/office/word/2015/wordml/symex" xmlns:wpg="http://schemas.microsoft.com/office/word/2010/wordprocessingGroup" xmlns:wpi="http://schemas.microsoft.com/office/word/2010/wordprocessingInk" xmlns:wne="http://schemas.microsoft.com/office/word/2006/wordml" xmlns:wps="http://schemas.microsoft.com/office/word/2010/wordprocessingShape" mc:Ignorable="w14 w15 w16se w16cid wp14">
   <w:abstractNum w:abstractNumId="0" w15:restartNumberingAfterBreak="0">
+    <w:nsid w:val="1D671F76"/>
+    <w:multiLevelType w:val="hybridMultilevel"/>
+    <w:tmpl w:val="38964AFC"/>
+    <w:lvl w:ilvl="0" w:tplc="0409000F">
+      <w:start w:val="1"/>
+      <w:numFmt w:val="decimal"/>
+      <w:lvlText w:val="%1."/>
+      <w:lvlJc w:val="left"/>
+      <w:pPr>
+        <w:ind w:left="1080" w:hanging="360"/>
+      </w:pPr>
+    </w:lvl>
+    <w:lvl w:ilvl="1" w:tplc="04090019" w:tentative="1">
+      <w:start w:val="1"/>
+      <w:numFmt w:val="lowerLetter"/>
+      <w:lvlText w:val="%2."/>
+      <w:lvlJc w:val="left"/>
+      <w:pPr>
+        <w:ind w:left="1800" w:hanging="360"/>
+      </w:pPr>
+    </w:lvl>
+    <w:lvl w:ilvl="2" w:tplc="0409001B" w:tentative="1">
+      <w:start w:val="1"/>
+      <w:numFmt w:val="lowerRoman"/>
+      <w:lvlText w:val="%3."/>
+      <w:lvlJc w:val="right"/>
+      <w:pPr>
+        <w:ind w:left="2520" w:hanging="180"/>
+      </w:pPr>
+    </w:lvl>
+    <w:lvl w:ilvl="3" w:tplc="0409000F" w:tentative="1">
+      <w:start w:val="1"/>
+      <w:numFmt w:val="decimal"/>
+      <w:lvlText w:val="%4."/>
+      <w:lvlJc w:val="left"/>
+      <w:pPr>
+        <w:ind w:left="3240" w:hanging="360"/>
+      </w:pPr>
+    </w:lvl>
+    <w:lvl w:ilvl="4" w:tplc="04090019" w:tentative="1">
+      <w:start w:val="1"/>
+      <w:numFmt w:val="lowerLetter"/>
+      <w:lvlText w:val="%5."/>
+      <w:lvlJc w:val="left"/>
+      <w:pPr>
+        <w:ind w:left="3960" w:hanging="360"/>
+      </w:pPr>
+    </w:lvl>
+    <w:lvl w:ilvl="5" w:tplc="0409001B" w:tentative="1">
+      <w:start w:val="1"/>
+      <w:numFmt w:val="lowerRoman"/>
+      <w:lvlText w:val="%6."/>
+      <w:lvlJc w:val="right"/>
+      <w:pPr>
+        <w:ind w:left="4680" w:hanging="180"/>
+      </w:pPr>
+    </w:lvl>
+    <w:lvl w:ilvl="6" w:tplc="0409000F" w:tentative="1">
+      <w:start w:val="1"/>
+      <w:numFmt w:val="decimal"/>
+      <w:lvlText w:val="%7."/>
+      <w:lvlJc w:val="left"/>
+      <w:pPr>
+        <w:ind w:left="5400" w:hanging="360"/>
+      </w:pPr>
+    </w:lvl>
+    <w:lvl w:ilvl="7" w:tplc="04090019" w:tentative="1">
+      <w:start w:val="1"/>
+      <w:numFmt w:val="lowerLetter"/>
+      <w:lvlText w:val="%8."/>
+      <w:lvlJc w:val="left"/>
+      <w:pPr>
+        <w:ind w:left="6120" w:hanging="360"/>
+      </w:pPr>
+    </w:lvl>
+    <w:lvl w:ilvl="8" w:tplc="0409001B" w:tentative="1">
+      <w:start w:val="1"/>
+      <w:numFmt w:val="lowerRoman"/>
+      <w:lvlText w:val="%9."/>
+      <w:lvlJc w:val="right"/>
+      <w:pPr>
+        <w:ind w:left="6840" w:hanging="180"/>
+      </w:pPr>
+    </w:lvl>
+  </w:abstractNum>
+  <w:abstractNum w:abstractNumId="1" w15:restartNumberingAfterBreak="0">
     <w:nsid w:val="582F5E34"/>
     <w:multiLevelType w:val="multilevel"/>
     <w:tmpl w:val="8C5AC986"/>
@@ -4055,7 +4569,7 @@
       </w:pPr>
     </w:lvl>
   </w:abstractNum>
-  <w:abstractNum w:abstractNumId="1" w15:restartNumberingAfterBreak="0">
+  <w:abstractNum w:abstractNumId="2" w15:restartNumberingAfterBreak="0">
     <w:nsid w:val="63113FF3"/>
     <w:multiLevelType w:val="multilevel"/>
     <w:tmpl w:val="35A219EA"/>
@@ -4150,7 +4664,7 @@
       </w:pPr>
     </w:lvl>
   </w:abstractNum>
-  <w:abstractNum w:abstractNumId="2" w15:restartNumberingAfterBreak="0">
+  <w:abstractNum w:abstractNumId="3" w15:restartNumberingAfterBreak="0">
     <w:nsid w:val="6C1C2F13"/>
     <w:multiLevelType w:val="multilevel"/>
     <w:tmpl w:val="347830A0"/>
@@ -4236,7 +4750,7 @@
       </w:pPr>
     </w:lvl>
   </w:abstractNum>
-  <w:abstractNum w:abstractNumId="3" w15:restartNumberingAfterBreak="0">
+  <w:abstractNum w:abstractNumId="4" w15:restartNumberingAfterBreak="0">
     <w:nsid w:val="740F459E"/>
     <w:multiLevelType w:val="hybridMultilevel"/>
     <w:tmpl w:val="19566504"/>
@@ -4323,16 +4837,19 @@
     </w:lvl>
   </w:abstractNum>
   <w:num w:numId="1">
-    <w:abstractNumId w:val="0"/>
+    <w:abstractNumId w:val="1"/>
   </w:num>
   <w:num w:numId="2">
+    <w:abstractNumId w:val="3"/>
+  </w:num>
+  <w:num w:numId="3">
     <w:abstractNumId w:val="2"/>
   </w:num>
-  <w:num w:numId="3">
-    <w:abstractNumId w:val="1"/>
+  <w:num w:numId="4">
+    <w:abstractNumId w:val="4"/>
   </w:num>
-  <w:num w:numId="4">
-    <w:abstractNumId w:val="3"/>
+  <w:num w:numId="5">
+    <w:abstractNumId w:val="0"/>
   </w:num>
 </w:numbering>
 </file>

</xml_diff>

<commit_message>
Modify client to use REST api and allow for optional parameters on server
</commit_message>
<xml_diff>
--- a/flask/flaskDBdoc.docx
+++ b/flask/flaskDBdoc.docx
@@ -3375,16 +3375,7 @@
         </w:numPr>
       </w:pPr>
       <w:r>
-        <w:t>PUT</w:t>
-      </w:r>
-      <w:r>
-        <w:t xml:space="preserve">: </w:t>
-      </w:r>
-      <w:r>
-        <w:t>un</w:t>
-      </w:r>
-      <w:r>
-        <w:t>block user</w:t>
+        <w:t>PUT: unblock user</w:t>
       </w:r>
     </w:p>
     <w:p>
@@ -3548,13 +3539,7 @@
       </w:pPr>
       <w:r>
         <w:tab/>
-        <w:t>“message”: “</w:t>
-      </w:r>
-      <w:r>
-        <w:t>Block successfully deleted</w:t>
-      </w:r>
-      <w:r>
-        <w:t>”</w:t>
+        <w:t>“message”: “Block successfully deleted”</w:t>
       </w:r>
     </w:p>
     <w:p>
@@ -4003,386 +3988,392 @@
       <w:r>
         <w:t xml:space="preserve"> of user 2</w:t>
       </w:r>
-    </w:p>
-    <w:p>
-      <w:pPr>
-        <w:pStyle w:val="ListParagraph"/>
-        <w:numPr>
-          <w:ilvl w:val="2"/>
-          <w:numId w:val="2"/>
-        </w:numPr>
-      </w:pPr>
-      <w:r>
-        <w:t>E</w:t>
-      </w:r>
-      <w:r>
-        <w:t>xample Query:</w:t>
-      </w:r>
-    </w:p>
-    <w:p>
-      <w:pPr>
-        <w:pStyle w:val="ListParagraph"/>
-        <w:ind w:left="2160"/>
-      </w:pPr>
-      <w:r>
-        <w:t>GET /friends?user1ID=1&amp;user2ID=2</w:t>
-      </w:r>
-    </w:p>
-    <w:p>
-      <w:pPr>
-        <w:pStyle w:val="ListParagraph"/>
-        <w:numPr>
-          <w:ilvl w:val="2"/>
-          <w:numId w:val="2"/>
-        </w:numPr>
-      </w:pPr>
-      <w:r>
-        <w:t>Example Response:</w:t>
-      </w:r>
-    </w:p>
-    <w:p>
-      <w:pPr>
-        <w:pStyle w:val="ListParagraph"/>
-        <w:ind w:left="2160"/>
-      </w:pPr>
-      <w:r>
-        <w:lastRenderedPageBreak/>
-        <w:t>{</w:t>
-      </w:r>
-    </w:p>
-    <w:p>
-      <w:pPr>
-        <w:pStyle w:val="ListParagraph"/>
-        <w:ind w:left="2160"/>
-      </w:pPr>
-      <w:r>
-        <w:tab/>
-        <w:t>“result”: 1</w:t>
-      </w:r>
-    </w:p>
-    <w:p>
-      <w:pPr>
-        <w:pStyle w:val="ListParagraph"/>
-        <w:ind w:left="2160"/>
-      </w:pPr>
-      <w:r>
-        <w:t>}</w:t>
-      </w:r>
-    </w:p>
-    <w:p>
-      <w:pPr>
-        <w:pStyle w:val="ListParagraph"/>
-        <w:numPr>
-          <w:ilvl w:val="1"/>
-          <w:numId w:val="2"/>
-        </w:numPr>
-      </w:pPr>
-      <w:r>
-        <w:t>POST: add user as friend</w:t>
-      </w:r>
-    </w:p>
-    <w:p>
-      <w:pPr>
-        <w:pStyle w:val="ListParagraph"/>
-        <w:numPr>
-          <w:ilvl w:val="2"/>
-          <w:numId w:val="2"/>
-        </w:numPr>
-      </w:pPr>
-      <w:r>
-        <w:t xml:space="preserve">“user1ID”, </w:t>
-      </w:r>
-      <w:proofErr w:type="spellStart"/>
-      <w:r>
-        <w:t>userID</w:t>
-      </w:r>
-      <w:proofErr w:type="spellEnd"/>
-      <w:r>
-        <w:t xml:space="preserve"> of the user 1</w:t>
-      </w:r>
-    </w:p>
-    <w:p>
-      <w:pPr>
-        <w:pStyle w:val="ListParagraph"/>
-        <w:numPr>
-          <w:ilvl w:val="2"/>
-          <w:numId w:val="2"/>
-        </w:numPr>
-      </w:pPr>
-      <w:r>
-        <w:t xml:space="preserve">“user2ID”, </w:t>
-      </w:r>
-      <w:proofErr w:type="spellStart"/>
-      <w:r>
-        <w:t>userID</w:t>
-      </w:r>
-      <w:proofErr w:type="spellEnd"/>
-      <w:r>
-        <w:t xml:space="preserve"> of the user 2</w:t>
-      </w:r>
-    </w:p>
-    <w:p>
-      <w:pPr>
-        <w:pStyle w:val="ListParagraph"/>
-        <w:numPr>
-          <w:ilvl w:val="2"/>
-          <w:numId w:val="2"/>
-        </w:numPr>
-      </w:pPr>
-      <w:r>
-        <w:t>Example Query:</w:t>
-      </w:r>
-    </w:p>
-    <w:p>
-      <w:pPr>
-        <w:pStyle w:val="ListParagraph"/>
-        <w:ind w:left="2160"/>
-      </w:pPr>
-      <w:r>
-        <w:t>{</w:t>
-      </w:r>
-    </w:p>
-    <w:p>
-      <w:pPr>
-        <w:pStyle w:val="ListParagraph"/>
-        <w:ind w:left="2160"/>
-      </w:pPr>
-      <w:r>
-        <w:tab/>
-        <w:t>“user1ID”: 1,</w:t>
-      </w:r>
-    </w:p>
-    <w:p>
-      <w:pPr>
-        <w:pStyle w:val="ListParagraph"/>
-        <w:ind w:left="2160"/>
-      </w:pPr>
-      <w:r>
-        <w:tab/>
-        <w:t>“user2ID”: 2</w:t>
-      </w:r>
-    </w:p>
-    <w:p>
-      <w:pPr>
-        <w:pStyle w:val="ListParagraph"/>
-        <w:ind w:left="2160"/>
-      </w:pPr>
-      <w:r>
-        <w:t>}</w:t>
-      </w:r>
-    </w:p>
-    <w:p>
-      <w:pPr>
-        <w:pStyle w:val="ListParagraph"/>
-        <w:numPr>
-          <w:ilvl w:val="2"/>
-          <w:numId w:val="2"/>
-        </w:numPr>
-      </w:pPr>
-      <w:r>
-        <w:t>Example Response:</w:t>
-      </w:r>
-    </w:p>
-    <w:p>
-      <w:pPr>
-        <w:pStyle w:val="ListParagraph"/>
-        <w:ind w:left="2160"/>
-      </w:pPr>
-      <w:r>
-        <w:t>{</w:t>
-      </w:r>
-    </w:p>
-    <w:p>
-      <w:pPr>
-        <w:pStyle w:val="ListParagraph"/>
-        <w:ind w:left="2160"/>
-      </w:pPr>
-      <w:r>
-        <w:tab/>
-        <w:t>“success”: True,</w:t>
-      </w:r>
-    </w:p>
-    <w:p>
-      <w:pPr>
-        <w:pStyle w:val="ListParagraph"/>
-        <w:ind w:left="2160"/>
-      </w:pPr>
-      <w:r>
-        <w:tab/>
-        <w:t>“message”: “User successfully blocked”</w:t>
-      </w:r>
-    </w:p>
-    <w:p>
-      <w:pPr>
-        <w:pStyle w:val="ListParagraph"/>
-        <w:ind w:left="2160"/>
-      </w:pPr>
-      <w:r>
-        <w:t>}</w:t>
-      </w:r>
-    </w:p>
-    <w:p>
-      <w:pPr>
-        <w:pStyle w:val="ListParagraph"/>
-        <w:numPr>
-          <w:ilvl w:val="1"/>
-          <w:numId w:val="2"/>
-        </w:numPr>
-      </w:pPr>
-      <w:r>
-        <w:t>PUT: remove</w:t>
-      </w:r>
-      <w:r>
-        <w:t xml:space="preserve"> user as friend</w:t>
-      </w:r>
-    </w:p>
-    <w:p>
-      <w:pPr>
-        <w:pStyle w:val="ListParagraph"/>
-        <w:numPr>
-          <w:ilvl w:val="2"/>
-          <w:numId w:val="2"/>
-        </w:numPr>
-      </w:pPr>
-      <w:r>
-        <w:t xml:space="preserve">“user1ID”, </w:t>
-      </w:r>
-      <w:proofErr w:type="spellStart"/>
-      <w:r>
-        <w:t>userID</w:t>
-      </w:r>
-      <w:proofErr w:type="spellEnd"/>
-      <w:r>
-        <w:t xml:space="preserve"> of the user 1</w:t>
-      </w:r>
-    </w:p>
-    <w:p>
-      <w:pPr>
-        <w:pStyle w:val="ListParagraph"/>
-        <w:numPr>
-          <w:ilvl w:val="2"/>
-          <w:numId w:val="2"/>
-        </w:numPr>
-      </w:pPr>
-      <w:r>
-        <w:t xml:space="preserve">“user2ID”, </w:t>
-      </w:r>
-      <w:proofErr w:type="spellStart"/>
-      <w:r>
-        <w:t>userID</w:t>
-      </w:r>
-      <w:proofErr w:type="spellEnd"/>
-      <w:r>
-        <w:t xml:space="preserve"> of the user 2</w:t>
-      </w:r>
-    </w:p>
-    <w:p>
-      <w:pPr>
-        <w:pStyle w:val="ListParagraph"/>
-        <w:numPr>
-          <w:ilvl w:val="2"/>
-          <w:numId w:val="2"/>
-        </w:numPr>
-      </w:pPr>
-      <w:r>
-        <w:t>Example Query:</w:t>
-      </w:r>
-    </w:p>
-    <w:p>
-      <w:pPr>
-        <w:pStyle w:val="ListParagraph"/>
-        <w:ind w:left="2160"/>
-      </w:pPr>
-      <w:r>
-        <w:t>{</w:t>
-      </w:r>
-    </w:p>
-    <w:p>
-      <w:pPr>
-        <w:pStyle w:val="ListParagraph"/>
-        <w:ind w:left="2160"/>
-      </w:pPr>
-      <w:r>
-        <w:tab/>
-        <w:t>“user1ID”: 1,</w:t>
-      </w:r>
-    </w:p>
-    <w:p>
-      <w:pPr>
-        <w:pStyle w:val="ListParagraph"/>
-        <w:ind w:left="2160"/>
-      </w:pPr>
-      <w:r>
-        <w:tab/>
-        <w:t>“user2ID”: 2</w:t>
-      </w:r>
-    </w:p>
-    <w:p>
-      <w:pPr>
-        <w:pStyle w:val="ListParagraph"/>
-        <w:ind w:left="2160"/>
-      </w:pPr>
-      <w:r>
-        <w:t>}</w:t>
-      </w:r>
-    </w:p>
-    <w:p>
-      <w:pPr>
-        <w:pStyle w:val="ListParagraph"/>
-        <w:numPr>
-          <w:ilvl w:val="2"/>
-          <w:numId w:val="2"/>
-        </w:numPr>
-      </w:pPr>
-      <w:r>
-        <w:t>Example Response:</w:t>
-      </w:r>
-    </w:p>
-    <w:p>
-      <w:pPr>
-        <w:pStyle w:val="ListParagraph"/>
-        <w:ind w:left="2160"/>
-      </w:pPr>
-      <w:r>
-        <w:t>{</w:t>
-      </w:r>
-    </w:p>
-    <w:p>
-      <w:pPr>
-        <w:pStyle w:val="ListParagraph"/>
-        <w:ind w:left="2160"/>
-      </w:pPr>
-      <w:r>
-        <w:tab/>
-        <w:t>“success”: True,</w:t>
-      </w:r>
-    </w:p>
-    <w:p>
-      <w:pPr>
-        <w:pStyle w:val="ListParagraph"/>
-        <w:ind w:left="2160"/>
-      </w:pPr>
-      <w:r>
-        <w:tab/>
-        <w:t>“message”: “</w:t>
-      </w:r>
-      <w:r>
-        <w:t>Friend successfully deleted</w:t>
-      </w:r>
-      <w:r>
-        <w:t>”</w:t>
-      </w:r>
-    </w:p>
-    <w:p>
-      <w:pPr>
-        <w:pStyle w:val="ListParagraph"/>
-        <w:ind w:left="2160"/>
-      </w:pPr>
-      <w:r>
-        <w:t>}</w:t>
+      <w:r>
+        <w:t>, optional</w:t>
+      </w:r>
+      <w:r>
+        <w:t>. Use only user1ID to return all friends of user1</w:t>
       </w:r>
       <w:bookmarkStart w:id="2" w:name="_GoBack"/>
       <w:bookmarkEnd w:id="2"/>
+    </w:p>
+    <w:p>
+      <w:pPr>
+        <w:pStyle w:val="ListParagraph"/>
+        <w:numPr>
+          <w:ilvl w:val="2"/>
+          <w:numId w:val="2"/>
+        </w:numPr>
+      </w:pPr>
+      <w:r>
+        <w:t>E</w:t>
+      </w:r>
+      <w:r>
+        <w:t>xample Query:</w:t>
+      </w:r>
+    </w:p>
+    <w:p>
+      <w:pPr>
+        <w:pStyle w:val="ListParagraph"/>
+        <w:ind w:left="2160"/>
+      </w:pPr>
+      <w:r>
+        <w:t>GET /friends?user1ID=1&amp;user2ID=2</w:t>
+      </w:r>
+    </w:p>
+    <w:p>
+      <w:pPr>
+        <w:pStyle w:val="ListParagraph"/>
+        <w:numPr>
+          <w:ilvl w:val="2"/>
+          <w:numId w:val="2"/>
+        </w:numPr>
+      </w:pPr>
+      <w:r>
+        <w:lastRenderedPageBreak/>
+        <w:t>Example Response:</w:t>
+      </w:r>
+    </w:p>
+    <w:p>
+      <w:pPr>
+        <w:pStyle w:val="ListParagraph"/>
+        <w:ind w:left="2160"/>
+      </w:pPr>
+      <w:r>
+        <w:t>{</w:t>
+      </w:r>
+    </w:p>
+    <w:p>
+      <w:pPr>
+        <w:pStyle w:val="ListParagraph"/>
+        <w:ind w:left="2160"/>
+      </w:pPr>
+      <w:r>
+        <w:tab/>
+        <w:t>“result”: 1</w:t>
+      </w:r>
+    </w:p>
+    <w:p>
+      <w:pPr>
+        <w:pStyle w:val="ListParagraph"/>
+        <w:ind w:left="2160"/>
+      </w:pPr>
+      <w:r>
+        <w:t>}</w:t>
+      </w:r>
+    </w:p>
+    <w:p>
+      <w:pPr>
+        <w:pStyle w:val="ListParagraph"/>
+        <w:numPr>
+          <w:ilvl w:val="1"/>
+          <w:numId w:val="2"/>
+        </w:numPr>
+      </w:pPr>
+      <w:r>
+        <w:t>POST: add user as friend</w:t>
+      </w:r>
+    </w:p>
+    <w:p>
+      <w:pPr>
+        <w:pStyle w:val="ListParagraph"/>
+        <w:numPr>
+          <w:ilvl w:val="2"/>
+          <w:numId w:val="2"/>
+        </w:numPr>
+      </w:pPr>
+      <w:r>
+        <w:t xml:space="preserve">“user1ID”, </w:t>
+      </w:r>
+      <w:proofErr w:type="spellStart"/>
+      <w:r>
+        <w:t>userID</w:t>
+      </w:r>
+      <w:proofErr w:type="spellEnd"/>
+      <w:r>
+        <w:t xml:space="preserve"> of the user 1</w:t>
+      </w:r>
+    </w:p>
+    <w:p>
+      <w:pPr>
+        <w:pStyle w:val="ListParagraph"/>
+        <w:numPr>
+          <w:ilvl w:val="2"/>
+          <w:numId w:val="2"/>
+        </w:numPr>
+      </w:pPr>
+      <w:r>
+        <w:t xml:space="preserve">“user2ID”, </w:t>
+      </w:r>
+      <w:proofErr w:type="spellStart"/>
+      <w:r>
+        <w:t>userID</w:t>
+      </w:r>
+      <w:proofErr w:type="spellEnd"/>
+      <w:r>
+        <w:t xml:space="preserve"> of the user 2</w:t>
+      </w:r>
+    </w:p>
+    <w:p>
+      <w:pPr>
+        <w:pStyle w:val="ListParagraph"/>
+        <w:numPr>
+          <w:ilvl w:val="2"/>
+          <w:numId w:val="2"/>
+        </w:numPr>
+      </w:pPr>
+      <w:r>
+        <w:t>Example Query:</w:t>
+      </w:r>
+    </w:p>
+    <w:p>
+      <w:pPr>
+        <w:pStyle w:val="ListParagraph"/>
+        <w:ind w:left="2160"/>
+      </w:pPr>
+      <w:r>
+        <w:t>{</w:t>
+      </w:r>
+    </w:p>
+    <w:p>
+      <w:pPr>
+        <w:pStyle w:val="ListParagraph"/>
+        <w:ind w:left="2160"/>
+      </w:pPr>
+      <w:r>
+        <w:tab/>
+        <w:t>“user1ID”: 1,</w:t>
+      </w:r>
+    </w:p>
+    <w:p>
+      <w:pPr>
+        <w:pStyle w:val="ListParagraph"/>
+        <w:ind w:left="2160"/>
+      </w:pPr>
+      <w:r>
+        <w:tab/>
+        <w:t>“user2ID”: 2</w:t>
+      </w:r>
+    </w:p>
+    <w:p>
+      <w:pPr>
+        <w:pStyle w:val="ListParagraph"/>
+        <w:ind w:left="2160"/>
+      </w:pPr>
+      <w:r>
+        <w:t>}</w:t>
+      </w:r>
+    </w:p>
+    <w:p>
+      <w:pPr>
+        <w:pStyle w:val="ListParagraph"/>
+        <w:numPr>
+          <w:ilvl w:val="2"/>
+          <w:numId w:val="2"/>
+        </w:numPr>
+      </w:pPr>
+      <w:r>
+        <w:t>Example Response:</w:t>
+      </w:r>
+    </w:p>
+    <w:p>
+      <w:pPr>
+        <w:pStyle w:val="ListParagraph"/>
+        <w:ind w:left="2160"/>
+      </w:pPr>
+      <w:r>
+        <w:t>{</w:t>
+      </w:r>
+    </w:p>
+    <w:p>
+      <w:pPr>
+        <w:pStyle w:val="ListParagraph"/>
+        <w:ind w:left="2160"/>
+      </w:pPr>
+      <w:r>
+        <w:tab/>
+        <w:t>“success”: True,</w:t>
+      </w:r>
+    </w:p>
+    <w:p>
+      <w:pPr>
+        <w:pStyle w:val="ListParagraph"/>
+        <w:ind w:left="2160"/>
+      </w:pPr>
+      <w:r>
+        <w:tab/>
+        <w:t>“message”: “User successfully blocked”</w:t>
+      </w:r>
+    </w:p>
+    <w:p>
+      <w:pPr>
+        <w:pStyle w:val="ListParagraph"/>
+        <w:ind w:left="2160"/>
+      </w:pPr>
+      <w:r>
+        <w:t>}</w:t>
+      </w:r>
+    </w:p>
+    <w:p>
+      <w:pPr>
+        <w:pStyle w:val="ListParagraph"/>
+        <w:numPr>
+          <w:ilvl w:val="1"/>
+          <w:numId w:val="2"/>
+        </w:numPr>
+      </w:pPr>
+      <w:r>
+        <w:t>PUT: remove</w:t>
+      </w:r>
+      <w:r>
+        <w:t xml:space="preserve"> user as friend</w:t>
+      </w:r>
+    </w:p>
+    <w:p>
+      <w:pPr>
+        <w:pStyle w:val="ListParagraph"/>
+        <w:numPr>
+          <w:ilvl w:val="2"/>
+          <w:numId w:val="2"/>
+        </w:numPr>
+      </w:pPr>
+      <w:r>
+        <w:t xml:space="preserve">“user1ID”, </w:t>
+      </w:r>
+      <w:proofErr w:type="spellStart"/>
+      <w:r>
+        <w:t>userID</w:t>
+      </w:r>
+      <w:proofErr w:type="spellEnd"/>
+      <w:r>
+        <w:t xml:space="preserve"> of the user 1</w:t>
+      </w:r>
+    </w:p>
+    <w:p>
+      <w:pPr>
+        <w:pStyle w:val="ListParagraph"/>
+        <w:numPr>
+          <w:ilvl w:val="2"/>
+          <w:numId w:val="2"/>
+        </w:numPr>
+      </w:pPr>
+      <w:r>
+        <w:t xml:space="preserve">“user2ID”, </w:t>
+      </w:r>
+      <w:proofErr w:type="spellStart"/>
+      <w:r>
+        <w:t>userID</w:t>
+      </w:r>
+      <w:proofErr w:type="spellEnd"/>
+      <w:r>
+        <w:t xml:space="preserve"> of the user 2</w:t>
+      </w:r>
+    </w:p>
+    <w:p>
+      <w:pPr>
+        <w:pStyle w:val="ListParagraph"/>
+        <w:numPr>
+          <w:ilvl w:val="2"/>
+          <w:numId w:val="2"/>
+        </w:numPr>
+      </w:pPr>
+      <w:r>
+        <w:t>Example Query:</w:t>
+      </w:r>
+    </w:p>
+    <w:p>
+      <w:pPr>
+        <w:pStyle w:val="ListParagraph"/>
+        <w:ind w:left="2160"/>
+      </w:pPr>
+      <w:r>
+        <w:t>{</w:t>
+      </w:r>
+    </w:p>
+    <w:p>
+      <w:pPr>
+        <w:pStyle w:val="ListParagraph"/>
+        <w:ind w:left="2160"/>
+      </w:pPr>
+      <w:r>
+        <w:tab/>
+        <w:t>“user1ID”: 1,</w:t>
+      </w:r>
+    </w:p>
+    <w:p>
+      <w:pPr>
+        <w:pStyle w:val="ListParagraph"/>
+        <w:ind w:left="2160"/>
+      </w:pPr>
+      <w:r>
+        <w:tab/>
+        <w:t>“user2ID”: 2</w:t>
+      </w:r>
+    </w:p>
+    <w:p>
+      <w:pPr>
+        <w:pStyle w:val="ListParagraph"/>
+        <w:ind w:left="2160"/>
+      </w:pPr>
+      <w:r>
+        <w:t>}</w:t>
+      </w:r>
+    </w:p>
+    <w:p>
+      <w:pPr>
+        <w:pStyle w:val="ListParagraph"/>
+        <w:numPr>
+          <w:ilvl w:val="2"/>
+          <w:numId w:val="2"/>
+        </w:numPr>
+      </w:pPr>
+      <w:r>
+        <w:t>Example Response:</w:t>
+      </w:r>
+    </w:p>
+    <w:p>
+      <w:pPr>
+        <w:pStyle w:val="ListParagraph"/>
+        <w:ind w:left="2160"/>
+      </w:pPr>
+      <w:r>
+        <w:t>{</w:t>
+      </w:r>
+    </w:p>
+    <w:p>
+      <w:pPr>
+        <w:pStyle w:val="ListParagraph"/>
+        <w:ind w:left="2160"/>
+      </w:pPr>
+      <w:r>
+        <w:tab/>
+        <w:t>“success”: True,</w:t>
+      </w:r>
+    </w:p>
+    <w:p>
+      <w:pPr>
+        <w:pStyle w:val="ListParagraph"/>
+        <w:ind w:left="2160"/>
+      </w:pPr>
+      <w:r>
+        <w:tab/>
+        <w:t>“message”: “</w:t>
+      </w:r>
+      <w:r>
+        <w:t>Friend successfully deleted</w:t>
+      </w:r>
+      <w:r>
+        <w:t>”</w:t>
+      </w:r>
+    </w:p>
+    <w:p>
+      <w:pPr>
+        <w:pStyle w:val="ListParagraph"/>
+        <w:ind w:left="2160"/>
+      </w:pPr>
+      <w:r>
+        <w:t>}</w:t>
+      </w:r>
     </w:p>
     <w:sectPr>
       <w:pgSz w:w="12240" w:h="15840"/>

</xml_diff>

<commit_message>
Add more comprehensive stats
</commit_message>
<xml_diff>
--- a/flask/flaskDBdoc.docx
+++ b/flask/flaskDBdoc.docx
@@ -37,6 +37,9 @@
       </w:r>
       <w:proofErr w:type="spellEnd"/>
       <w:r>
+        <w:t xml:space="preserve"> </w:t>
+      </w:r>
+      <w:r>
         <w:tab/>
       </w:r>
       <w:r>
@@ -124,7 +127,7 @@
       </w:pPr>
       <w:proofErr w:type="spellStart"/>
       <w:r>
-        <w:t>isonline</w:t>
+        <w:t>isOnline</w:t>
       </w:r>
       <w:proofErr w:type="spellEnd"/>
       <w:r>
@@ -168,8 +171,26 @@
       </w:r>
       <w:proofErr w:type="spellEnd"/>
       <w:r>
-        <w:tab/>
-        <w:t>integer</w:t>
+        <w:t xml:space="preserve"> integer,</w:t>
+      </w:r>
+    </w:p>
+    <w:p>
+      <w:pPr>
+        <w:pStyle w:val="ListParagraph"/>
+        <w:numPr>
+          <w:ilvl w:val="1"/>
+          <w:numId w:val="1"/>
+        </w:numPr>
+      </w:pPr>
+      <w:r>
+        <w:t>reports</w:t>
+      </w:r>
+      <w:r>
+        <w:tab/>
+      </w:r>
+      <w:r>
+        <w:tab/>
+        <w:t>integer not null</w:t>
       </w:r>
     </w:p>
     <w:p>
@@ -241,24 +262,7 @@
       </w:r>
       <w:r>
         <w:tab/>
-        <w:t xml:space="preserve">integer not </w:t>
-      </w:r>
-      <w:proofErr w:type="spellStart"/>
-      <w:proofErr w:type="gramStart"/>
-      <w:r>
-        <w:t>null,time</w:t>
-      </w:r>
-      <w:proofErr w:type="spellEnd"/>
-      <w:proofErr w:type="gramEnd"/>
-      <w:r>
-        <w:t xml:space="preserve"> </w:t>
-      </w:r>
-      <w:r>
-        <w:tab/>
-      </w:r>
-      <w:r>
-        <w:tab/>
-        <w:t>datetime unique not null,</w:t>
+        <w:t>integer not null,</w:t>
       </w:r>
     </w:p>
     <w:p>
@@ -270,6 +274,28 @@
         </w:numPr>
       </w:pPr>
       <w:r>
+        <w:t>time</w:t>
+      </w:r>
+      <w:r>
+        <w:tab/>
+      </w:r>
+      <w:r>
+        <w:tab/>
+        <w:t>text not null</w:t>
+      </w:r>
+      <w:r>
+        <w:t>,</w:t>
+      </w:r>
+    </w:p>
+    <w:p>
+      <w:pPr>
+        <w:pStyle w:val="ListParagraph"/>
+        <w:numPr>
+          <w:ilvl w:val="1"/>
+          <w:numId w:val="1"/>
+        </w:numPr>
+      </w:pPr>
+      <w:r>
         <w:t xml:space="preserve">message </w:t>
       </w:r>
       <w:r>
@@ -362,13 +388,10 @@
       <w:r>
         <w:t>lat</w:t>
       </w:r>
-      <w:proofErr w:type="spellEnd"/>
-      <w:r>
-        <w:t xml:space="preserve"> </w:t>
-      </w:r>
-      <w:r>
-        <w:tab/>
-      </w:r>
+      <w:r>
+        <w:t>Coord</w:t>
+      </w:r>
+      <w:proofErr w:type="spellEnd"/>
       <w:r>
         <w:tab/>
         <w:t>float unique not null,</w:t>
@@ -382,12 +405,14 @@
           <w:numId w:val="1"/>
         </w:numPr>
       </w:pPr>
-      <w:r>
-        <w:t xml:space="preserve">long </w:t>
-      </w:r>
-      <w:r>
-        <w:tab/>
-      </w:r>
+      <w:proofErr w:type="spellStart"/>
+      <w:r>
+        <w:t>long</w:t>
+      </w:r>
+      <w:r>
+        <w:t>Coord</w:t>
+      </w:r>
+      <w:proofErr w:type="spellEnd"/>
       <w:r>
         <w:tab/>
         <w:t>float unique not null</w:t>
@@ -549,17 +574,20 @@
           <w:numId w:val="1"/>
         </w:numPr>
       </w:pPr>
-      <w:proofErr w:type="spellStart"/>
-      <w:r>
-        <w:t>userID</w:t>
-      </w:r>
-      <w:proofErr w:type="spellEnd"/>
-      <w:r>
-        <w:tab/>
-      </w:r>
-      <w:r>
-        <w:tab/>
-        <w:t>integer primary key autoincrement unique,</w:t>
+      <w:r>
+        <w:t>Id</w:t>
+      </w:r>
+      <w:r>
+        <w:tab/>
+      </w:r>
+      <w:r>
+        <w:tab/>
+      </w:r>
+      <w:r>
+        <w:t>integer primary key autoincrement unique</w:t>
+      </w:r>
+      <w:r>
+        <w:t>,</w:t>
       </w:r>
     </w:p>
     <w:p>
@@ -572,15 +600,21 @@
       </w:pPr>
       <w:proofErr w:type="spellStart"/>
       <w:r>
-        <w:t>userid</w:t>
-      </w:r>
-      <w:proofErr w:type="spellEnd"/>
-      <w:r>
-        <w:tab/>
-      </w:r>
-      <w:r>
-        <w:tab/>
-        <w:t>integer not null,</w:t>
+        <w:t>userID</w:t>
+      </w:r>
+      <w:proofErr w:type="spellEnd"/>
+      <w:r>
+        <w:tab/>
+      </w:r>
+      <w:r>
+        <w:tab/>
+        <w:t xml:space="preserve">integer </w:t>
+      </w:r>
+      <w:r>
+        <w:t>not null</w:t>
+      </w:r>
+      <w:r>
+        <w:t>,</w:t>
       </w:r>
     </w:p>
     <w:p>
@@ -600,6 +634,119 @@
         <w:tab/>
         <w:t>integer not null</w:t>
       </w:r>
+      <w:r>
+        <w:t>,</w:t>
+      </w:r>
+    </w:p>
+    <w:p>
+      <w:pPr>
+        <w:pStyle w:val="ListParagraph"/>
+        <w:numPr>
+          <w:ilvl w:val="1"/>
+          <w:numId w:val="1"/>
+        </w:numPr>
+      </w:pPr>
+      <w:proofErr w:type="spellStart"/>
+      <w:r>
+        <w:t>tttWins</w:t>
+      </w:r>
+      <w:proofErr w:type="spellEnd"/>
+      <w:r>
+        <w:tab/>
+      </w:r>
+      <w:r>
+        <w:tab/>
+      </w:r>
+      <w:r>
+        <w:t>integer not null</w:t>
+      </w:r>
+      <w:r>
+        <w:t>,</w:t>
+      </w:r>
+    </w:p>
+    <w:p>
+      <w:pPr>
+        <w:pStyle w:val="ListParagraph"/>
+        <w:numPr>
+          <w:ilvl w:val="1"/>
+          <w:numId w:val="1"/>
+        </w:numPr>
+      </w:pPr>
+      <w:r>
+        <w:t>connect4Wins</w:t>
+      </w:r>
+      <w:r>
+        <w:tab/>
+      </w:r>
+      <w:r>
+        <w:t>integer not null</w:t>
+      </w:r>
+    </w:p>
+    <w:p>
+      <w:pPr>
+        <w:pStyle w:val="ListParagraph"/>
+        <w:numPr>
+          <w:ilvl w:val="0"/>
+          <w:numId w:val="1"/>
+        </w:numPr>
+      </w:pPr>
+      <w:r>
+        <w:t>Feedback table</w:t>
+      </w:r>
+    </w:p>
+    <w:p>
+      <w:pPr>
+        <w:pStyle w:val="ListParagraph"/>
+        <w:numPr>
+          <w:ilvl w:val="1"/>
+          <w:numId w:val="1"/>
+        </w:numPr>
+      </w:pPr>
+      <w:r>
+        <w:t>id</w:t>
+      </w:r>
+      <w:r>
+        <w:tab/>
+      </w:r>
+      <w:r>
+        <w:tab/>
+        <w:t>integer primary key autoincrement unique,</w:t>
+      </w:r>
+    </w:p>
+    <w:p>
+      <w:pPr>
+        <w:pStyle w:val="ListParagraph"/>
+        <w:numPr>
+          <w:ilvl w:val="1"/>
+          <w:numId w:val="1"/>
+        </w:numPr>
+      </w:pPr>
+      <w:r>
+        <w:t>subject</w:t>
+      </w:r>
+      <w:r>
+        <w:tab/>
+      </w:r>
+      <w:r>
+        <w:tab/>
+        <w:t>text not null,</w:t>
+      </w:r>
+    </w:p>
+    <w:p>
+      <w:pPr>
+        <w:pStyle w:val="ListParagraph"/>
+        <w:numPr>
+          <w:ilvl w:val="1"/>
+          <w:numId w:val="1"/>
+        </w:numPr>
+      </w:pPr>
+      <w:r>
+        <w:t>feedback</w:t>
+      </w:r>
+      <w:r>
+        <w:tab/>
+        <w:t>text not null</w:t>
+      </w:r>
     </w:p>
     <w:p>
       <w:r>
@@ -621,15 +768,7 @@
         <w:jc w:val="center"/>
       </w:pPr>
       <w:r>
-        <w:t>This is a REST-</w:t>
-      </w:r>
-      <w:proofErr w:type="spellStart"/>
-      <w:r>
-        <w:t>ish</w:t>
-      </w:r>
-      <w:proofErr w:type="spellEnd"/>
-      <w:r>
-        <w:t xml:space="preserve"> API. All sent information will use json requests, even GET calls. ID is the row number in the database, cannot be changed and will be used as the de-facto identification of rows. If you just want to test the database without a client, use Insomnia REST client. Any calls that don’t involve sending information will respond with two strings, “success”, which is a Boolean, and “message”.</w:t>
+        <w:t>This is a REST API. ID is the row number in the database, cannot be changed and will be used as the de-facto identification of rows. If you just want to test the database without a client, use Insomnia REST client. Any calls that don’t involve sending information will respond with two strings, “success”, which is a Boolean, and “message”.</w:t>
       </w:r>
     </w:p>
     <w:p>
@@ -742,6 +881,9 @@
         <w:ind w:left="2160"/>
       </w:pPr>
       <w:r>
+        <w:t xml:space="preserve">GET </w:t>
+      </w:r>
+      <w:r>
         <w:t>/</w:t>
       </w:r>
       <w:proofErr w:type="spellStart"/>
@@ -770,6 +912,14 @@
         <w:pStyle w:val="ListParagraph"/>
         <w:ind w:left="2160"/>
       </w:pPr>
+      <w:proofErr w:type="gramStart"/>
+      <w:r>
+        <w:t>{ “</w:t>
+      </w:r>
+      <w:proofErr w:type="gramEnd"/>
+      <w:r>
+        <w:t xml:space="preserve">users”: </w:t>
+      </w:r>
       <w:r>
         <w:t>[</w:t>
       </w:r>
@@ -1065,16 +1215,22 @@
         <w:ind w:left="2160"/>
       </w:pPr>
       <w:r>
-        <w:t xml:space="preserve">  }</w:t>
-      </w:r>
-    </w:p>
-    <w:p>
-      <w:pPr>
-        <w:pStyle w:val="ListParagraph"/>
-        <w:ind w:left="2160"/>
-      </w:pPr>
+        <w:t xml:space="preserve">  </w:t>
+      </w:r>
+      <w:r>
+        <w:t>}</w:t>
+      </w:r>
       <w:r>
         <w:t>]</w:t>
+      </w:r>
+    </w:p>
+    <w:p>
+      <w:pPr>
+        <w:pStyle w:val="ListParagraph"/>
+        <w:ind w:left="2160"/>
+      </w:pPr>
+      <w:r>
+        <w:t>}</w:t>
       </w:r>
     </w:p>
     <w:p>
@@ -1771,6 +1927,17 @@
         <w:ind w:left="2160"/>
       </w:pPr>
       <w:r>
+        <w:t>{“</w:t>
+      </w:r>
+      <w:proofErr w:type="spellStart"/>
+      <w:r>
+        <w:t>msgs</w:t>
+      </w:r>
+      <w:proofErr w:type="spellEnd"/>
+      <w:r>
+        <w:t xml:space="preserve">”: </w:t>
+      </w:r>
+      <w:r>
         <w:t>[</w:t>
       </w:r>
     </w:p>
@@ -1994,6 +2161,9 @@
       </w:pPr>
       <w:r>
         <w:t>]</w:t>
+      </w:r>
+      <w:r>
+        <w:t>}</w:t>
       </w:r>
     </w:p>
     <w:p>
@@ -2290,8 +2460,16 @@
         <w:ind w:left="2160"/>
       </w:pPr>
       <w:r>
+        <w:t>{“games</w:t>
+      </w:r>
+      <w:proofErr w:type="gramStart"/>
+      <w:r>
+        <w:t>”:</w:t>
+      </w:r>
+      <w:r>
         <w:t>[</w:t>
       </w:r>
+      <w:proofErr w:type="gramEnd"/>
     </w:p>
     <w:p>
       <w:pPr>
@@ -2395,6 +2573,9 @@
       </w:pPr>
       <w:r>
         <w:t>]</w:t>
+      </w:r>
+      <w:r>
+        <w:t>}</w:t>
       </w:r>
     </w:p>
     <w:p>
@@ -3155,14 +3336,11 @@
       </w:r>
     </w:p>
     <w:p>
-      <w:r>
-        <w:tab/>
-      </w:r>
-      <w:r>
-        <w:tab/>
-      </w:r>
-      <w:r>
-        <w:tab/>
+      <w:pPr>
+        <w:pStyle w:val="ListParagraph"/>
+        <w:ind w:left="2160"/>
+      </w:pPr>
+      <w:r>
         <w:t>}</w:t>
       </w:r>
     </w:p>
@@ -3376,6 +3554,34 @@
       </w:pPr>
       <w:r>
         <w:t>PUT: unblock user</w:t>
+      </w:r>
+    </w:p>
+    <w:p>
+      <w:pPr>
+        <w:pStyle w:val="ListParagraph"/>
+        <w:numPr>
+          <w:ilvl w:val="2"/>
+          <w:numId w:val="2"/>
+        </w:numPr>
+      </w:pPr>
+      <w:r>
+        <w:t>“</w:t>
+      </w:r>
+      <w:proofErr w:type="spellStart"/>
+      <w:r>
+        <w:t>blockerID</w:t>
+      </w:r>
+      <w:proofErr w:type="spellEnd"/>
+      <w:r>
+        <w:t xml:space="preserve">”, </w:t>
+      </w:r>
+      <w:proofErr w:type="spellStart"/>
+      <w:r>
+        <w:t>userID</w:t>
+      </w:r>
+      <w:proofErr w:type="spellEnd"/>
+      <w:r>
+        <w:t xml:space="preserve"> of the blocker</w:t>
       </w:r>
     </w:p>
     <w:p>
@@ -3392,10 +3598,183 @@
       </w:r>
       <w:proofErr w:type="spellStart"/>
       <w:r>
+        <w:t>blockedID</w:t>
+      </w:r>
+      <w:proofErr w:type="spellEnd"/>
+      <w:r>
+        <w:t xml:space="preserve">”, </w:t>
+      </w:r>
+      <w:proofErr w:type="spellStart"/>
+      <w:r>
+        <w:t>userID</w:t>
+      </w:r>
+      <w:proofErr w:type="spellEnd"/>
+      <w:r>
+        <w:t xml:space="preserve"> of the user to be blocked</w:t>
+      </w:r>
+    </w:p>
+    <w:p>
+      <w:pPr>
+        <w:pStyle w:val="ListParagraph"/>
+        <w:numPr>
+          <w:ilvl w:val="2"/>
+          <w:numId w:val="2"/>
+        </w:numPr>
+      </w:pPr>
+      <w:r>
+        <w:t>Example Query:</w:t>
+      </w:r>
+    </w:p>
+    <w:p>
+      <w:pPr>
+        <w:pStyle w:val="ListParagraph"/>
+        <w:ind w:left="2160"/>
+      </w:pPr>
+      <w:r>
+        <w:t>{</w:t>
+      </w:r>
+    </w:p>
+    <w:p>
+      <w:pPr>
+        <w:pStyle w:val="ListParagraph"/>
+        <w:ind w:left="2160"/>
+      </w:pPr>
+      <w:r>
+        <w:tab/>
+        <w:t>“</w:t>
+      </w:r>
+      <w:proofErr w:type="spellStart"/>
+      <w:r>
         <w:t>blockerID</w:t>
       </w:r>
       <w:proofErr w:type="spellEnd"/>
       <w:r>
+        <w:t>”: 1,</w:t>
+      </w:r>
+    </w:p>
+    <w:p>
+      <w:pPr>
+        <w:pStyle w:val="ListParagraph"/>
+        <w:ind w:left="2160"/>
+      </w:pPr>
+      <w:r>
+        <w:tab/>
+        <w:t>“</w:t>
+      </w:r>
+      <w:proofErr w:type="spellStart"/>
+      <w:r>
+        <w:t>blockedID</w:t>
+      </w:r>
+      <w:proofErr w:type="spellEnd"/>
+      <w:r>
+        <w:t>”: 2</w:t>
+      </w:r>
+    </w:p>
+    <w:p>
+      <w:pPr>
+        <w:pStyle w:val="ListParagraph"/>
+        <w:ind w:left="2160"/>
+      </w:pPr>
+      <w:r>
+        <w:t>}</w:t>
+      </w:r>
+    </w:p>
+    <w:p>
+      <w:pPr>
+        <w:pStyle w:val="ListParagraph"/>
+        <w:numPr>
+          <w:ilvl w:val="2"/>
+          <w:numId w:val="2"/>
+        </w:numPr>
+      </w:pPr>
+      <w:r>
+        <w:t>Example Response:</w:t>
+      </w:r>
+    </w:p>
+    <w:p>
+      <w:pPr>
+        <w:pStyle w:val="ListParagraph"/>
+        <w:ind w:left="2160"/>
+      </w:pPr>
+      <w:r>
+        <w:t>{</w:t>
+      </w:r>
+    </w:p>
+    <w:p>
+      <w:pPr>
+        <w:pStyle w:val="ListParagraph"/>
+        <w:ind w:left="2160"/>
+      </w:pPr>
+      <w:r>
+        <w:tab/>
+        <w:t>“success”: True,</w:t>
+      </w:r>
+    </w:p>
+    <w:p>
+      <w:pPr>
+        <w:pStyle w:val="ListParagraph"/>
+        <w:ind w:left="2160"/>
+      </w:pPr>
+      <w:r>
+        <w:tab/>
+        <w:t>“message”: “Block successfully deleted”</w:t>
+      </w:r>
+    </w:p>
+    <w:p>
+      <w:pPr>
+        <w:pStyle w:val="ListParagraph"/>
+        <w:ind w:left="2160"/>
+      </w:pPr>
+      <w:r>
+        <w:t>}</w:t>
+      </w:r>
+    </w:p>
+    <w:p>
+      <w:pPr>
+        <w:pStyle w:val="ListParagraph"/>
+        <w:numPr>
+          <w:ilvl w:val="0"/>
+          <w:numId w:val="2"/>
+        </w:numPr>
+      </w:pPr>
+      <w:r>
+        <w:t>/stats</w:t>
+      </w:r>
+    </w:p>
+    <w:p>
+      <w:pPr>
+        <w:pStyle w:val="ListParagraph"/>
+        <w:numPr>
+          <w:ilvl w:val="1"/>
+          <w:numId w:val="2"/>
+        </w:numPr>
+      </w:pPr>
+      <w:r>
+        <w:t xml:space="preserve">GET: Get stats for </w:t>
+      </w:r>
+      <w:proofErr w:type="spellStart"/>
+      <w:r>
+        <w:t>userID</w:t>
+      </w:r>
+      <w:proofErr w:type="spellEnd"/>
+    </w:p>
+    <w:p>
+      <w:pPr>
+        <w:pStyle w:val="ListParagraph"/>
+        <w:numPr>
+          <w:ilvl w:val="2"/>
+          <w:numId w:val="2"/>
+        </w:numPr>
+      </w:pPr>
+      <w:r>
+        <w:t>“</w:t>
+      </w:r>
+      <w:proofErr w:type="spellStart"/>
+      <w:r>
+        <w:t>userID</w:t>
+      </w:r>
+      <w:proofErr w:type="spellEnd"/>
+      <w:r>
         <w:t xml:space="preserve">”, </w:t>
       </w:r>
       <w:proofErr w:type="spellStart"/>
@@ -3404,23 +3783,166 @@
       </w:r>
       <w:proofErr w:type="spellEnd"/>
       <w:r>
-        <w:t xml:space="preserve"> of the blocker</w:t>
-      </w:r>
-    </w:p>
-    <w:p>
-      <w:pPr>
-        <w:pStyle w:val="ListParagraph"/>
-        <w:numPr>
-          <w:ilvl w:val="2"/>
-          <w:numId w:val="2"/>
-        </w:numPr>
-      </w:pPr>
-      <w:r>
+        <w:t xml:space="preserve"> for user, int</w:t>
+      </w:r>
+    </w:p>
+    <w:p>
+      <w:pPr>
+        <w:pStyle w:val="ListParagraph"/>
+        <w:numPr>
+          <w:ilvl w:val="2"/>
+          <w:numId w:val="2"/>
+        </w:numPr>
+      </w:pPr>
+      <w:r>
+        <w:t>Example Query:</w:t>
+      </w:r>
+    </w:p>
+    <w:p>
+      <w:pPr>
+        <w:pStyle w:val="ListParagraph"/>
+        <w:ind w:left="2160"/>
+      </w:pPr>
+      <w:r>
+        <w:t xml:space="preserve">GET </w:t>
+      </w:r>
+      <w:r>
+        <w:t>/</w:t>
+      </w:r>
+      <w:proofErr w:type="spellStart"/>
+      <w:r>
+        <w:t>stats?userID</w:t>
+      </w:r>
+      <w:proofErr w:type="spellEnd"/>
+      <w:r>
+        <w:t>=1</w:t>
+      </w:r>
+    </w:p>
+    <w:p>
+      <w:pPr>
+        <w:pStyle w:val="ListParagraph"/>
+        <w:numPr>
+          <w:ilvl w:val="2"/>
+          <w:numId w:val="2"/>
+        </w:numPr>
+      </w:pPr>
+      <w:r>
+        <w:t>Example Response:</w:t>
+      </w:r>
+    </w:p>
+    <w:p>
+      <w:pPr>
+        <w:pStyle w:val="ListParagraph"/>
+        <w:ind w:left="2160"/>
+      </w:pPr>
+      <w:r>
+        <w:t>{</w:t>
+      </w:r>
+    </w:p>
+    <w:p>
+      <w:pPr>
+        <w:pStyle w:val="ListParagraph"/>
+        <w:ind w:left="2160"/>
+      </w:pPr>
+      <w:r>
+        <w:tab/>
+        <w:t>“id”: 5,</w:t>
+      </w:r>
+    </w:p>
+    <w:p>
+      <w:pPr>
+        <w:pStyle w:val="ListParagraph"/>
+        <w:ind w:left="2160"/>
+      </w:pPr>
+      <w:r>
+        <w:tab/>
         <w:t>“</w:t>
       </w:r>
       <w:proofErr w:type="spellStart"/>
       <w:r>
-        <w:t>blockedID</w:t>
+        <w:t>userID</w:t>
+      </w:r>
+      <w:proofErr w:type="spellEnd"/>
+      <w:r>
+        <w:t>”: 1,</w:t>
+      </w:r>
+    </w:p>
+    <w:p>
+      <w:pPr>
+        <w:pStyle w:val="ListParagraph"/>
+        <w:ind w:left="2160"/>
+      </w:pPr>
+      <w:r>
+        <w:tab/>
+        <w:t>“</w:t>
+      </w:r>
+      <w:proofErr w:type="spellStart"/>
+      <w:r>
+        <w:t>pongWins</w:t>
+      </w:r>
+      <w:proofErr w:type="spellEnd"/>
+      <w:r>
+        <w:t xml:space="preserve">”: </w:t>
+      </w:r>
+      <w:r>
+        <w:t>1</w:t>
+      </w:r>
+    </w:p>
+    <w:p>
+      <w:pPr>
+        <w:pStyle w:val="ListParagraph"/>
+        <w:ind w:left="2160"/>
+      </w:pPr>
+      <w:r>
+        <w:t>}</w:t>
+      </w:r>
+    </w:p>
+    <w:p>
+      <w:pPr>
+        <w:pStyle w:val="ListParagraph"/>
+        <w:numPr>
+          <w:ilvl w:val="1"/>
+          <w:numId w:val="2"/>
+        </w:numPr>
+      </w:pPr>
+      <w:r>
+        <w:t xml:space="preserve">PUT: Update stats for </w:t>
+      </w:r>
+      <w:proofErr w:type="spellStart"/>
+      <w:r>
+        <w:t>userID</w:t>
+      </w:r>
+      <w:proofErr w:type="spellEnd"/>
+      <w:r>
+        <w:t xml:space="preserve"> (Increments if field exists)</w:t>
+      </w:r>
+    </w:p>
+    <w:p>
+      <w:pPr>
+        <w:pStyle w:val="ListParagraph"/>
+        <w:numPr>
+          <w:ilvl w:val="2"/>
+          <w:numId w:val="2"/>
+        </w:numPr>
+      </w:pPr>
+      <w:r>
+        <w:t>Only updates one stat at a time!</w:t>
+      </w:r>
+    </w:p>
+    <w:p>
+      <w:pPr>
+        <w:pStyle w:val="ListParagraph"/>
+        <w:numPr>
+          <w:ilvl w:val="2"/>
+          <w:numId w:val="2"/>
+        </w:numPr>
+      </w:pPr>
+      <w:r>
+        <w:t>“</w:t>
+      </w:r>
+      <w:proofErr w:type="spellStart"/>
+      <w:r>
+        <w:t>userID</w:t>
       </w:r>
       <w:proofErr w:type="spellEnd"/>
       <w:r>
@@ -3432,7 +3954,33 @@
       </w:r>
       <w:proofErr w:type="spellEnd"/>
       <w:r>
-        <w:t xml:space="preserve"> of the user to be blocked</w:t>
+        <w:t xml:space="preserve"> for user, int</w:t>
+      </w:r>
+    </w:p>
+    <w:p>
+      <w:pPr>
+        <w:pStyle w:val="ListParagraph"/>
+        <w:numPr>
+          <w:ilvl w:val="2"/>
+          <w:numId w:val="2"/>
+        </w:numPr>
+      </w:pPr>
+      <w:r>
+        <w:t>“</w:t>
+      </w:r>
+      <w:proofErr w:type="spellStart"/>
+      <w:r>
+        <w:t>pongWins</w:t>
+      </w:r>
+      <w:proofErr w:type="spellEnd"/>
+      <w:r>
+        <w:t xml:space="preserve">”, </w:t>
+      </w:r>
+      <w:r>
+        <w:t>1</w:t>
+      </w:r>
+      <w:r>
+        <w:t xml:space="preserve"> for user, int</w:t>
       </w:r>
     </w:p>
     <w:p>
@@ -3467,7 +4015,7 @@
       </w:r>
       <w:proofErr w:type="spellStart"/>
       <w:r>
-        <w:t>blockerID</w:t>
+        <w:t>userID</w:t>
       </w:r>
       <w:proofErr w:type="spellEnd"/>
       <w:r>
@@ -3485,11 +4033,11 @@
       </w:r>
       <w:proofErr w:type="spellStart"/>
       <w:r>
-        <w:t>blockedID</w:t>
-      </w:r>
-      <w:proofErr w:type="spellEnd"/>
-      <w:r>
-        <w:t>”: 2</w:t>
+        <w:t>pongWins</w:t>
+      </w:r>
+      <w:proofErr w:type="spellEnd"/>
+      <w:r>
+        <w:t>”: 10</w:t>
       </w:r>
     </w:p>
     <w:p>
@@ -3539,463 +4087,106 @@
       </w:pPr>
       <w:r>
         <w:tab/>
-        <w:t>“message”: “Block successfully deleted”</w:t>
-      </w:r>
-    </w:p>
-    <w:p>
-      <w:pPr>
-        <w:pStyle w:val="ListParagraph"/>
-        <w:ind w:left="2160"/>
-      </w:pPr>
-      <w:r>
-        <w:t>}</w:t>
-      </w:r>
-    </w:p>
-    <w:p>
-      <w:pPr>
-        <w:pStyle w:val="ListParagraph"/>
-        <w:numPr>
-          <w:ilvl w:val="0"/>
-          <w:numId w:val="2"/>
-        </w:numPr>
-      </w:pPr>
-      <w:r>
-        <w:t>/stats</w:t>
-      </w:r>
-    </w:p>
-    <w:p>
-      <w:pPr>
-        <w:pStyle w:val="ListParagraph"/>
-        <w:numPr>
-          <w:ilvl w:val="1"/>
-          <w:numId w:val="2"/>
-        </w:numPr>
-      </w:pPr>
-      <w:r>
-        <w:t xml:space="preserve">GET: Get stats for </w:t>
-      </w:r>
-      <w:proofErr w:type="spellStart"/>
-      <w:r>
-        <w:t>userID</w:t>
-      </w:r>
-      <w:proofErr w:type="spellEnd"/>
-    </w:p>
-    <w:p>
-      <w:pPr>
-        <w:pStyle w:val="ListParagraph"/>
-        <w:numPr>
-          <w:ilvl w:val="2"/>
-          <w:numId w:val="2"/>
-        </w:numPr>
-      </w:pPr>
-      <w:r>
-        <w:t>“</w:t>
-      </w:r>
-      <w:proofErr w:type="spellStart"/>
-      <w:r>
-        <w:t>userID</w:t>
-      </w:r>
-      <w:proofErr w:type="spellEnd"/>
-      <w:r>
-        <w:t xml:space="preserve">”, </w:t>
-      </w:r>
-      <w:proofErr w:type="spellStart"/>
-      <w:r>
-        <w:t>userID</w:t>
-      </w:r>
-      <w:proofErr w:type="spellEnd"/>
-      <w:r>
-        <w:t xml:space="preserve"> for user, int</w:t>
-      </w:r>
-    </w:p>
-    <w:p>
-      <w:pPr>
-        <w:pStyle w:val="ListParagraph"/>
-        <w:numPr>
-          <w:ilvl w:val="2"/>
-          <w:numId w:val="2"/>
-        </w:numPr>
-      </w:pPr>
-      <w:r>
-        <w:t>Example Query:</w:t>
-      </w:r>
-    </w:p>
-    <w:p>
-      <w:pPr>
-        <w:pStyle w:val="ListParagraph"/>
-        <w:ind w:left="2160"/>
-      </w:pPr>
-      <w:r>
-        <w:t xml:space="preserve">GET </w:t>
-      </w:r>
-      <w:r>
-        <w:t>/</w:t>
-      </w:r>
-      <w:proofErr w:type="spellStart"/>
-      <w:r>
-        <w:t>stats?userID</w:t>
-      </w:r>
-      <w:proofErr w:type="spellEnd"/>
-      <w:r>
-        <w:t>=1</w:t>
-      </w:r>
-    </w:p>
-    <w:p>
-      <w:pPr>
-        <w:pStyle w:val="ListParagraph"/>
-        <w:numPr>
-          <w:ilvl w:val="2"/>
-          <w:numId w:val="2"/>
-        </w:numPr>
-      </w:pPr>
-      <w:r>
-        <w:t>Example Response:</w:t>
-      </w:r>
-    </w:p>
-    <w:p>
-      <w:pPr>
-        <w:pStyle w:val="ListParagraph"/>
-        <w:ind w:left="2160"/>
-      </w:pPr>
-      <w:r>
-        <w:t>{</w:t>
-      </w:r>
-    </w:p>
-    <w:p>
-      <w:pPr>
-        <w:pStyle w:val="ListParagraph"/>
-        <w:ind w:left="2160"/>
-      </w:pPr>
-      <w:r>
-        <w:tab/>
-        <w:t>“id”: 5,</w:t>
-      </w:r>
-    </w:p>
-    <w:p>
-      <w:pPr>
-        <w:pStyle w:val="ListParagraph"/>
-        <w:ind w:left="2160"/>
-      </w:pPr>
-      <w:r>
-        <w:tab/>
-        <w:t>“</w:t>
-      </w:r>
-      <w:proofErr w:type="spellStart"/>
-      <w:r>
-        <w:t>userID</w:t>
-      </w:r>
-      <w:proofErr w:type="spellEnd"/>
-      <w:r>
-        <w:t>”: 1,</w:t>
-      </w:r>
-    </w:p>
-    <w:p>
-      <w:pPr>
-        <w:pStyle w:val="ListParagraph"/>
-        <w:ind w:left="2160"/>
-      </w:pPr>
-      <w:r>
-        <w:tab/>
-        <w:t>“</w:t>
-      </w:r>
-      <w:proofErr w:type="spellStart"/>
-      <w:r>
-        <w:t>pongWins</w:t>
-      </w:r>
-      <w:proofErr w:type="spellEnd"/>
-      <w:r>
-        <w:t>”: 20</w:t>
-      </w:r>
-    </w:p>
-    <w:p>
-      <w:pPr>
-        <w:pStyle w:val="ListParagraph"/>
-        <w:ind w:left="2160"/>
-      </w:pPr>
-      <w:r>
-        <w:t>}</w:t>
-      </w:r>
-    </w:p>
-    <w:p>
-      <w:pPr>
-        <w:pStyle w:val="ListParagraph"/>
-        <w:numPr>
-          <w:ilvl w:val="1"/>
-          <w:numId w:val="2"/>
-        </w:numPr>
-      </w:pPr>
-      <w:r>
-        <w:t xml:space="preserve">PUT: Update stats for </w:t>
-      </w:r>
-      <w:proofErr w:type="spellStart"/>
-      <w:r>
-        <w:t>userID</w:t>
-      </w:r>
-      <w:proofErr w:type="spellEnd"/>
-    </w:p>
-    <w:p>
-      <w:pPr>
-        <w:pStyle w:val="ListParagraph"/>
-        <w:numPr>
-          <w:ilvl w:val="2"/>
-          <w:numId w:val="2"/>
-        </w:numPr>
-      </w:pPr>
-      <w:r>
-        <w:t>Only updates one stat at a time!</w:t>
-      </w:r>
-    </w:p>
-    <w:p>
-      <w:pPr>
-        <w:pStyle w:val="ListParagraph"/>
-        <w:numPr>
-          <w:ilvl w:val="2"/>
-          <w:numId w:val="2"/>
-        </w:numPr>
-      </w:pPr>
-      <w:r>
-        <w:t>“</w:t>
-      </w:r>
-      <w:proofErr w:type="spellStart"/>
-      <w:r>
-        <w:t>userID</w:t>
-      </w:r>
-      <w:proofErr w:type="spellEnd"/>
-      <w:r>
-        <w:t xml:space="preserve">”, </w:t>
-      </w:r>
-      <w:proofErr w:type="spellStart"/>
-      <w:r>
-        <w:t>userID</w:t>
-      </w:r>
-      <w:proofErr w:type="spellEnd"/>
-      <w:r>
-        <w:t xml:space="preserve"> for user, int</w:t>
-      </w:r>
-    </w:p>
-    <w:p>
-      <w:pPr>
-        <w:pStyle w:val="ListParagraph"/>
-        <w:numPr>
-          <w:ilvl w:val="2"/>
-          <w:numId w:val="2"/>
-        </w:numPr>
-      </w:pPr>
-      <w:r>
-        <w:t>“</w:t>
-      </w:r>
-      <w:proofErr w:type="spellStart"/>
-      <w:r>
-        <w:t>pongWins</w:t>
-      </w:r>
-      <w:proofErr w:type="spellEnd"/>
-      <w:r>
-        <w:t xml:space="preserve">”, </w:t>
-      </w:r>
-      <w:proofErr w:type="spellStart"/>
-      <w:r>
-        <w:t>pongWins</w:t>
-      </w:r>
-      <w:proofErr w:type="spellEnd"/>
-      <w:r>
-        <w:t xml:space="preserve"> for user, int</w:t>
-      </w:r>
-    </w:p>
-    <w:p>
-      <w:pPr>
-        <w:pStyle w:val="ListParagraph"/>
-        <w:numPr>
-          <w:ilvl w:val="2"/>
-          <w:numId w:val="2"/>
-        </w:numPr>
-      </w:pPr>
-      <w:r>
-        <w:t>Example Query:</w:t>
-      </w:r>
-    </w:p>
-    <w:p>
-      <w:pPr>
-        <w:pStyle w:val="ListParagraph"/>
-        <w:ind w:left="2160"/>
-      </w:pPr>
-      <w:r>
-        <w:t>{</w:t>
-      </w:r>
-    </w:p>
-    <w:p>
-      <w:pPr>
-        <w:pStyle w:val="ListParagraph"/>
-        <w:ind w:left="2160"/>
-      </w:pPr>
-      <w:r>
-        <w:tab/>
-        <w:t>“</w:t>
-      </w:r>
-      <w:proofErr w:type="spellStart"/>
-      <w:r>
-        <w:t>userID</w:t>
-      </w:r>
-      <w:proofErr w:type="spellEnd"/>
-      <w:r>
-        <w:t>”: 1,</w:t>
-      </w:r>
-    </w:p>
-    <w:p>
-      <w:pPr>
-        <w:pStyle w:val="ListParagraph"/>
-        <w:ind w:left="2160"/>
-      </w:pPr>
-      <w:r>
-        <w:tab/>
-        <w:t>“</w:t>
-      </w:r>
-      <w:proofErr w:type="spellStart"/>
-      <w:r>
-        <w:t>pongWins</w:t>
-      </w:r>
-      <w:proofErr w:type="spellEnd"/>
-      <w:r>
-        <w:t>”: 10</w:t>
-      </w:r>
-    </w:p>
-    <w:p>
-      <w:pPr>
-        <w:pStyle w:val="ListParagraph"/>
-        <w:ind w:left="2160"/>
-      </w:pPr>
-      <w:r>
-        <w:t>}</w:t>
-      </w:r>
-    </w:p>
-    <w:p>
-      <w:pPr>
-        <w:pStyle w:val="ListParagraph"/>
-        <w:numPr>
-          <w:ilvl w:val="2"/>
-          <w:numId w:val="2"/>
-        </w:numPr>
-      </w:pPr>
-      <w:r>
-        <w:t>Example Response:</w:t>
-      </w:r>
-    </w:p>
-    <w:p>
-      <w:pPr>
-        <w:pStyle w:val="ListParagraph"/>
-        <w:ind w:left="2160"/>
-      </w:pPr>
-      <w:r>
-        <w:t>{</w:t>
-      </w:r>
-    </w:p>
-    <w:p>
-      <w:pPr>
-        <w:pStyle w:val="ListParagraph"/>
-        <w:ind w:left="2160"/>
-      </w:pPr>
-      <w:r>
-        <w:tab/>
-        <w:t>“success”: True,</w:t>
-      </w:r>
-    </w:p>
-    <w:p>
-      <w:pPr>
-        <w:pStyle w:val="ListParagraph"/>
-        <w:ind w:left="2160"/>
-      </w:pPr>
-      <w:r>
-        <w:tab/>
-        <w:t xml:space="preserve">“message”: "Updated </w:t>
-      </w:r>
-      <w:proofErr w:type="spellStart"/>
-      <w:r>
-        <w:t>pongWins</w:t>
-      </w:r>
-      <w:proofErr w:type="spellEnd"/>
-      <w:r>
-        <w:t>"</w:t>
-      </w:r>
-    </w:p>
-    <w:p>
-      <w:pPr>
-        <w:pStyle w:val="ListParagraph"/>
-        <w:ind w:left="2160"/>
-      </w:pPr>
-      <w:r>
-        <w:t xml:space="preserve">} </w:t>
-      </w:r>
-    </w:p>
-    <w:p>
-      <w:pPr>
-        <w:pStyle w:val="ListParagraph"/>
-        <w:numPr>
-          <w:ilvl w:val="0"/>
-          <w:numId w:val="2"/>
-        </w:numPr>
-      </w:pPr>
-      <w:r>
-        <w:t>/friends</w:t>
-      </w:r>
-    </w:p>
-    <w:p>
-      <w:pPr>
-        <w:pStyle w:val="ListParagraph"/>
-        <w:numPr>
-          <w:ilvl w:val="1"/>
-          <w:numId w:val="2"/>
-        </w:numPr>
-      </w:pPr>
-      <w:r>
-        <w:t>GET: check if “user1ID” is friends with “user2ID”</w:t>
-      </w:r>
-    </w:p>
-    <w:p>
-      <w:pPr>
-        <w:pStyle w:val="ListParagraph"/>
-        <w:numPr>
-          <w:ilvl w:val="2"/>
-          <w:numId w:val="2"/>
-        </w:numPr>
-      </w:pPr>
-      <w:r>
-        <w:t xml:space="preserve">“user1ID”, </w:t>
-      </w:r>
-      <w:proofErr w:type="spellStart"/>
-      <w:r>
-        <w:t>userID</w:t>
-      </w:r>
-      <w:proofErr w:type="spellEnd"/>
-      <w:r>
-        <w:t xml:space="preserve"> of user 1</w:t>
-      </w:r>
-    </w:p>
-    <w:p>
-      <w:pPr>
-        <w:pStyle w:val="ListParagraph"/>
-        <w:numPr>
-          <w:ilvl w:val="2"/>
-          <w:numId w:val="2"/>
-        </w:numPr>
-      </w:pPr>
-      <w:r>
-        <w:t xml:space="preserve">“user2ID”, </w:t>
-      </w:r>
-      <w:proofErr w:type="spellStart"/>
-      <w:r>
-        <w:t>userID</w:t>
-      </w:r>
-      <w:proofErr w:type="spellEnd"/>
-      <w:r>
-        <w:t xml:space="preserve"> of user 2</w:t>
-      </w:r>
-      <w:r>
-        <w:t>, optional</w:t>
-      </w:r>
-      <w:r>
-        <w:t>. Use only user1ID to return all friends of user1</w:t>
+        <w:t>“message”: "</w:t>
+      </w:r>
+      <w:r>
+        <w:t>Incre</w:t>
       </w:r>
       <w:bookmarkStart w:id="2" w:name="_GoBack"/>
       <w:bookmarkEnd w:id="2"/>
+      <w:r>
+        <w:t>mented</w:t>
+      </w:r>
+      <w:r>
+        <w:t xml:space="preserve"> </w:t>
+      </w:r>
+      <w:proofErr w:type="spellStart"/>
+      <w:r>
+        <w:t>pongWins</w:t>
+      </w:r>
+      <w:proofErr w:type="spellEnd"/>
+      <w:r>
+        <w:t>"</w:t>
+      </w:r>
+    </w:p>
+    <w:p>
+      <w:pPr>
+        <w:pStyle w:val="ListParagraph"/>
+        <w:ind w:left="2160"/>
+      </w:pPr>
+      <w:r>
+        <w:t xml:space="preserve">} </w:t>
+      </w:r>
+    </w:p>
+    <w:p>
+      <w:pPr>
+        <w:pStyle w:val="ListParagraph"/>
+        <w:numPr>
+          <w:ilvl w:val="0"/>
+          <w:numId w:val="2"/>
+        </w:numPr>
+      </w:pPr>
+      <w:r>
+        <w:t>/friends</w:t>
+      </w:r>
+    </w:p>
+    <w:p>
+      <w:pPr>
+        <w:pStyle w:val="ListParagraph"/>
+        <w:numPr>
+          <w:ilvl w:val="1"/>
+          <w:numId w:val="2"/>
+        </w:numPr>
+      </w:pPr>
+      <w:r>
+        <w:t>GET: check if “user1ID” is friends with “user2ID”</w:t>
+      </w:r>
+    </w:p>
+    <w:p>
+      <w:pPr>
+        <w:pStyle w:val="ListParagraph"/>
+        <w:numPr>
+          <w:ilvl w:val="2"/>
+          <w:numId w:val="2"/>
+        </w:numPr>
+      </w:pPr>
+      <w:r>
+        <w:t xml:space="preserve">“user1ID”, </w:t>
+      </w:r>
+      <w:proofErr w:type="spellStart"/>
+      <w:r>
+        <w:t>userID</w:t>
+      </w:r>
+      <w:proofErr w:type="spellEnd"/>
+      <w:r>
+        <w:t xml:space="preserve"> of user 1</w:t>
+      </w:r>
+    </w:p>
+    <w:p>
+      <w:pPr>
+        <w:pStyle w:val="ListParagraph"/>
+        <w:numPr>
+          <w:ilvl w:val="2"/>
+          <w:numId w:val="2"/>
+        </w:numPr>
+      </w:pPr>
+      <w:r>
+        <w:t xml:space="preserve">“user2ID”, </w:t>
+      </w:r>
+      <w:proofErr w:type="spellStart"/>
+      <w:r>
+        <w:t>userID</w:t>
+      </w:r>
+      <w:proofErr w:type="spellEnd"/>
+      <w:r>
+        <w:t xml:space="preserve"> of user 2</w:t>
+      </w:r>
+      <w:r>
+        <w:t>, optional</w:t>
+      </w:r>
+      <w:r>
+        <w:t>. Use only user1ID to return all friends of user1</w:t>
+      </w:r>
     </w:p>
     <w:p>
       <w:pPr>
@@ -4030,16 +4221,16 @@
         </w:numPr>
       </w:pPr>
       <w:r>
+        <w:t>Example Response:</w:t>
+      </w:r>
+    </w:p>
+    <w:p>
+      <w:pPr>
+        <w:pStyle w:val="ListParagraph"/>
+        <w:ind w:left="2160"/>
+      </w:pPr>
+      <w:r>
         <w:lastRenderedPageBreak/>
-        <w:t>Example Response:</w:t>
-      </w:r>
-    </w:p>
-    <w:p>
-      <w:pPr>
-        <w:pStyle w:val="ListParagraph"/>
-        <w:ind w:left="2160"/>
-      </w:pPr>
-      <w:r>
         <w:t>{</w:t>
       </w:r>
     </w:p>

</xml_diff>